<commit_message>
Buzzer ,Lufter, Pumpe, LedMatrix, Led & Display are Functionable
</commit_message>
<xml_diff>
--- a/others/doucmentation/Gewächshaus.docx
+++ b/others/doucmentation/Gewächshaus.docx
@@ -4,7 +4,7 @@
   <w:body>
     <w:p>
       <w:pPr>
-        <w:pStyle w:val="Titel"/>
+        <w:pStyle w:val="Title"/>
       </w:pPr>
       <w:r>
         <w:rPr>
@@ -34,13 +34,13 @@
                     <pic:cNvPicPr/>
                   </pic:nvPicPr>
                   <pic:blipFill>
-                    <a:blip r:embed="rId7" cstate="print">
+                    <a:blip r:embed="rId8" cstate="print">
                       <a:extLst>
                         <a:ext uri="{28A0092B-C50C-407E-A947-70E740481C1C}">
                           <a14:useLocalDpi xmlns:a14="http://schemas.microsoft.com/office/drawing/2010/main" val="0"/>
                         </a:ext>
                         <a:ext uri="{96DAC541-7B7A-43D3-8B79-37D633B846F1}">
-                          <asvg:svgBlip xmlns:asvg="http://schemas.microsoft.com/office/drawing/2016/SVG/main" r:embed="rId8"/>
+                          <asvg:svgBlip xmlns:asvg="http://schemas.microsoft.com/office/drawing/2016/SVG/main" r:embed="rId9"/>
                         </a:ext>
                       </a:extLst>
                     </a:blip>
@@ -66,17 +66,17 @@
     </w:p>
     <w:p>
       <w:pPr>
-        <w:pStyle w:val="Titel"/>
-      </w:pPr>
-    </w:p>
-    <w:p>
-      <w:pPr>
-        <w:pStyle w:val="Titel"/>
-      </w:pPr>
-    </w:p>
-    <w:p>
-      <w:pPr>
-        <w:pStyle w:val="Titel"/>
+        <w:pStyle w:val="Title"/>
+      </w:pPr>
+    </w:p>
+    <w:p>
+      <w:pPr>
+        <w:pStyle w:val="Title"/>
+      </w:pPr>
+    </w:p>
+    <w:p>
+      <w:pPr>
+        <w:pStyle w:val="Title"/>
       </w:pPr>
       <w:commentRangeStart w:id="0"/>
       <w:r>
@@ -85,7 +85,7 @@
       <w:commentRangeEnd w:id="0"/>
       <w:r>
         <w:rPr>
-          <w:rStyle w:val="Kommentarzeichen"/>
+          <w:rStyle w:val="CommentReference"/>
           <w:rFonts w:eastAsiaTheme="minorHAnsi"/>
           <w:b w:val="0"/>
           <w:bCs w:val="0"/>
@@ -98,7 +98,7 @@
     </w:p>
     <w:p>
       <w:pPr>
-        <w:pStyle w:val="Titel"/>
+        <w:pStyle w:val="Title"/>
       </w:pPr>
       <w:r>
         <w:rPr>
@@ -130,7 +130,7 @@
                     </pic:cNvPicPr>
                   </pic:nvPicPr>
                   <pic:blipFill>
-                    <a:blip r:embed="rId13" cstate="print">
+                    <a:blip r:embed="rId14" cstate="print">
                       <a:extLst>
                         <a:ext uri="{28A0092B-C50C-407E-A947-70E740481C1C}">
                           <a14:useLocalDpi xmlns:a14="http://schemas.microsoft.com/office/drawing/2010/main" val="0"/>
@@ -167,10 +167,10 @@
     </w:p>
     <w:p>
       <w:pPr>
-        <w:pStyle w:val="berschrift1"/>
+        <w:pStyle w:val="Heading1"/>
       </w:pPr>
       <w:bookmarkStart w:id="1" w:name="_Toc137510851"/>
-      <w:bookmarkStart w:id="2" w:name="_Toc137510889"/>
+      <w:bookmarkStart w:id="2" w:name="_Toc137713024"/>
       <w:r>
         <w:lastRenderedPageBreak/>
         <w:t>Inhaltsverzeichnis</w:t>
@@ -181,7 +181,13 @@
     <w:sdt>
       <w:sdtPr>
         <w:rPr>
-          <w:lang w:val="de-DE"/>
+          <w:rFonts w:ascii="Arial" w:eastAsiaTheme="minorHAnsi" w:hAnsi="Arial" w:cs="Arial"/>
+          <w:color w:val="auto"/>
+          <w:kern w:val="2"/>
+          <w:sz w:val="22"/>
+          <w:szCs w:val="22"/>
+          <w:lang w:val="de-DE" w:eastAsia="en-US"/>
+          <w14:ligatures w14:val="standardContextual"/>
         </w:rPr>
         <w:id w:val="-2125149045"/>
         <w:docPartObj>
@@ -191,26 +197,19 @@
       </w:sdtPr>
       <w:sdtEndPr>
         <w:rPr>
-          <w:rFonts w:ascii="Arial" w:eastAsiaTheme="minorHAnsi" w:hAnsi="Arial" w:cs="Arial"/>
           <w:b/>
           <w:bCs/>
-          <w:color w:val="auto"/>
-          <w:kern w:val="2"/>
-          <w:sz w:val="22"/>
-          <w:szCs w:val="22"/>
-          <w:lang w:eastAsia="en-US"/>
-          <w14:ligatures w14:val="standardContextual"/>
         </w:rPr>
       </w:sdtEndPr>
       <w:sdtContent>
         <w:p>
           <w:pPr>
-            <w:pStyle w:val="Inhaltsverzeichnisberschrift"/>
+            <w:pStyle w:val="TOCHeading"/>
           </w:pPr>
         </w:p>
         <w:p>
           <w:pPr>
-            <w:pStyle w:val="Verzeichnis1"/>
+            <w:pStyle w:val="TOC1"/>
             <w:tabs>
               <w:tab w:val="right" w:leader="dot" w:pos="9062"/>
             </w:tabs>
@@ -249,7 +248,7 @@
             </w:rPr>
             <w:fldChar w:fldCharType="separate"/>
           </w:r>
-          <w:hyperlink w:anchor="_Toc137510889" w:history="1">
+          <w:hyperlink w:anchor="_Toc137713024" w:history="1">
             <w:r>
               <w:rPr>
                 <w:rStyle w:val="Hyperlink"/>
@@ -276,7 +275,7 @@
                 <w:noProof/>
                 <w:webHidden/>
               </w:rPr>
-              <w:instrText xml:space="preserve"> PAGEREF _Toc137510889 \h </w:instrText>
+              <w:instrText xml:space="preserve"> PAGEREF _Toc137713024 \h </w:instrText>
             </w:r>
             <w:r>
               <w:rPr>
@@ -309,7 +308,7 @@
         </w:p>
         <w:p>
           <w:pPr>
-            <w:pStyle w:val="Verzeichnis1"/>
+            <w:pStyle w:val="TOC1"/>
             <w:tabs>
               <w:tab w:val="right" w:leader="dot" w:pos="9062"/>
             </w:tabs>
@@ -324,13 +323,13 @@
               <w:lang w:val="de-LU" w:eastAsia="de-LU"/>
             </w:rPr>
           </w:pPr>
-          <w:hyperlink w:anchor="_Toc137510890" w:history="1">
+          <w:hyperlink w:anchor="_Toc137713025" w:history="1">
             <w:r>
               <w:rPr>
                 <w:rStyle w:val="Hyperlink"/>
                 <w:noProof/>
               </w:rPr>
-              <w:t>Idee</w:t>
+              <w:t>Richtlinien</w:t>
             </w:r>
             <w:r>
               <w:rPr>
@@ -351,7 +350,7 @@
                 <w:noProof/>
                 <w:webHidden/>
               </w:rPr>
-              <w:instrText xml:space="preserve"> PAGEREF _Toc137510890 \h </w:instrText>
+              <w:instrText xml:space="preserve"> PAGEREF _Toc137713025 \h </w:instrText>
             </w:r>
             <w:r>
               <w:rPr>
@@ -384,7 +383,891 @@
         </w:p>
         <w:p>
           <w:pPr>
-            <w:pStyle w:val="Verzeichnis1"/>
+            <w:pStyle w:val="TOC2"/>
+            <w:tabs>
+              <w:tab w:val="right" w:leader="dot" w:pos="9062"/>
+            </w:tabs>
+            <w:rPr>
+              <w:rFonts w:eastAsiaTheme="minorEastAsia" w:cstheme="minorBidi"/>
+              <w:smallCaps w:val="0"/>
+              <w:noProof/>
+              <w:sz w:val="22"/>
+              <w:szCs w:val="22"/>
+              <w:lang w:val="de-LU" w:eastAsia="de-LU"/>
+            </w:rPr>
+          </w:pPr>
+          <w:hyperlink w:anchor="_Toc137713026" w:history="1">
+            <w:r>
+              <w:rPr>
+                <w:rStyle w:val="Hyperlink"/>
+                <w:noProof/>
+              </w:rPr>
+              <w:t>Plexiglas</w:t>
+            </w:r>
+            <w:r>
+              <w:rPr>
+                <w:noProof/>
+                <w:webHidden/>
+              </w:rPr>
+              <w:tab/>
+            </w:r>
+            <w:r>
+              <w:rPr>
+                <w:noProof/>
+                <w:webHidden/>
+              </w:rPr>
+              <w:fldChar w:fldCharType="begin"/>
+            </w:r>
+            <w:r>
+              <w:rPr>
+                <w:noProof/>
+                <w:webHidden/>
+              </w:rPr>
+              <w:instrText xml:space="preserve"> PAGEREF _Toc137713026 \h </w:instrText>
+            </w:r>
+            <w:r>
+              <w:rPr>
+                <w:noProof/>
+                <w:webHidden/>
+              </w:rPr>
+            </w:r>
+            <w:r>
+              <w:rPr>
+                <w:noProof/>
+                <w:webHidden/>
+              </w:rPr>
+              <w:fldChar w:fldCharType="separate"/>
+            </w:r>
+            <w:r>
+              <w:rPr>
+                <w:noProof/>
+                <w:webHidden/>
+              </w:rPr>
+              <w:t>3</w:t>
+            </w:r>
+            <w:r>
+              <w:rPr>
+                <w:noProof/>
+                <w:webHidden/>
+              </w:rPr>
+              <w:fldChar w:fldCharType="end"/>
+            </w:r>
+          </w:hyperlink>
+        </w:p>
+        <w:p>
+          <w:pPr>
+            <w:pStyle w:val="TOC2"/>
+            <w:tabs>
+              <w:tab w:val="right" w:leader="dot" w:pos="9062"/>
+            </w:tabs>
+            <w:rPr>
+              <w:rFonts w:eastAsiaTheme="minorEastAsia" w:cstheme="minorBidi"/>
+              <w:smallCaps w:val="0"/>
+              <w:noProof/>
+              <w:sz w:val="22"/>
+              <w:szCs w:val="22"/>
+              <w:lang w:val="de-LU" w:eastAsia="de-LU"/>
+            </w:rPr>
+          </w:pPr>
+          <w:hyperlink w:anchor="_Toc137713027" w:history="1">
+            <w:r>
+              <w:rPr>
+                <w:rStyle w:val="Hyperlink"/>
+                <w:noProof/>
+              </w:rPr>
+              <w:t>Hauptversorgung</w:t>
+            </w:r>
+            <w:r>
+              <w:rPr>
+                <w:noProof/>
+                <w:webHidden/>
+              </w:rPr>
+              <w:tab/>
+            </w:r>
+            <w:r>
+              <w:rPr>
+                <w:noProof/>
+                <w:webHidden/>
+              </w:rPr>
+              <w:fldChar w:fldCharType="begin"/>
+            </w:r>
+            <w:r>
+              <w:rPr>
+                <w:noProof/>
+                <w:webHidden/>
+              </w:rPr>
+              <w:instrText xml:space="preserve"> PAGEREF _Toc137713027 \h </w:instrText>
+            </w:r>
+            <w:r>
+              <w:rPr>
+                <w:noProof/>
+                <w:webHidden/>
+              </w:rPr>
+            </w:r>
+            <w:r>
+              <w:rPr>
+                <w:noProof/>
+                <w:webHidden/>
+              </w:rPr>
+              <w:fldChar w:fldCharType="separate"/>
+            </w:r>
+            <w:r>
+              <w:rPr>
+                <w:noProof/>
+                <w:webHidden/>
+              </w:rPr>
+              <w:t>3</w:t>
+            </w:r>
+            <w:r>
+              <w:rPr>
+                <w:noProof/>
+                <w:webHidden/>
+              </w:rPr>
+              <w:fldChar w:fldCharType="end"/>
+            </w:r>
+          </w:hyperlink>
+        </w:p>
+        <w:p>
+          <w:pPr>
+            <w:pStyle w:val="TOC2"/>
+            <w:tabs>
+              <w:tab w:val="right" w:leader="dot" w:pos="9062"/>
+            </w:tabs>
+            <w:rPr>
+              <w:rFonts w:eastAsiaTheme="minorEastAsia" w:cstheme="minorBidi"/>
+              <w:smallCaps w:val="0"/>
+              <w:noProof/>
+              <w:sz w:val="22"/>
+              <w:szCs w:val="22"/>
+              <w:lang w:val="de-LU" w:eastAsia="de-LU"/>
+            </w:rPr>
+          </w:pPr>
+          <w:hyperlink w:anchor="_Toc137713028" w:history="1">
+            <w:r>
+              <w:rPr>
+                <w:rStyle w:val="Hyperlink"/>
+                <w:noProof/>
+              </w:rPr>
+              <w:t>Arduino oder Raspberry PI</w:t>
+            </w:r>
+            <w:r>
+              <w:rPr>
+                <w:noProof/>
+                <w:webHidden/>
+              </w:rPr>
+              <w:tab/>
+            </w:r>
+            <w:r>
+              <w:rPr>
+                <w:noProof/>
+                <w:webHidden/>
+              </w:rPr>
+              <w:fldChar w:fldCharType="begin"/>
+            </w:r>
+            <w:r>
+              <w:rPr>
+                <w:noProof/>
+                <w:webHidden/>
+              </w:rPr>
+              <w:instrText xml:space="preserve"> PAGEREF _Toc137713028 \h </w:instrText>
+            </w:r>
+            <w:r>
+              <w:rPr>
+                <w:noProof/>
+                <w:webHidden/>
+              </w:rPr>
+            </w:r>
+            <w:r>
+              <w:rPr>
+                <w:noProof/>
+                <w:webHidden/>
+              </w:rPr>
+              <w:fldChar w:fldCharType="separate"/>
+            </w:r>
+            <w:r>
+              <w:rPr>
+                <w:noProof/>
+                <w:webHidden/>
+              </w:rPr>
+              <w:t>3</w:t>
+            </w:r>
+            <w:r>
+              <w:rPr>
+                <w:noProof/>
+                <w:webHidden/>
+              </w:rPr>
+              <w:fldChar w:fldCharType="end"/>
+            </w:r>
+          </w:hyperlink>
+        </w:p>
+        <w:p>
+          <w:pPr>
+            <w:pStyle w:val="TOC3"/>
+            <w:tabs>
+              <w:tab w:val="right" w:leader="dot" w:pos="9062"/>
+            </w:tabs>
+            <w:rPr>
+              <w:rFonts w:eastAsiaTheme="minorEastAsia" w:cstheme="minorBidi"/>
+              <w:i w:val="0"/>
+              <w:iCs w:val="0"/>
+              <w:noProof/>
+              <w:sz w:val="22"/>
+              <w:szCs w:val="22"/>
+              <w:lang w:val="de-LU" w:eastAsia="de-LU"/>
+            </w:rPr>
+          </w:pPr>
+          <w:hyperlink w:anchor="_Toc137713029" w:history="1">
+            <w:r>
+              <w:rPr>
+                <w:rStyle w:val="Hyperlink"/>
+                <w:noProof/>
+              </w:rPr>
+              <w:t>Sensoren</w:t>
+            </w:r>
+            <w:r>
+              <w:rPr>
+                <w:noProof/>
+                <w:webHidden/>
+              </w:rPr>
+              <w:tab/>
+            </w:r>
+            <w:r>
+              <w:rPr>
+                <w:noProof/>
+                <w:webHidden/>
+              </w:rPr>
+              <w:fldChar w:fldCharType="begin"/>
+            </w:r>
+            <w:r>
+              <w:rPr>
+                <w:noProof/>
+                <w:webHidden/>
+              </w:rPr>
+              <w:instrText xml:space="preserve"> PAGEREF _Toc137713029 \h </w:instrText>
+            </w:r>
+            <w:r>
+              <w:rPr>
+                <w:noProof/>
+                <w:webHidden/>
+              </w:rPr>
+            </w:r>
+            <w:r>
+              <w:rPr>
+                <w:noProof/>
+                <w:webHidden/>
+              </w:rPr>
+              <w:fldChar w:fldCharType="separate"/>
+            </w:r>
+            <w:r>
+              <w:rPr>
+                <w:noProof/>
+                <w:webHidden/>
+              </w:rPr>
+              <w:t>3</w:t>
+            </w:r>
+            <w:r>
+              <w:rPr>
+                <w:noProof/>
+                <w:webHidden/>
+              </w:rPr>
+              <w:fldChar w:fldCharType="end"/>
+            </w:r>
+          </w:hyperlink>
+        </w:p>
+        <w:p>
+          <w:pPr>
+            <w:pStyle w:val="TOC3"/>
+            <w:tabs>
+              <w:tab w:val="right" w:leader="dot" w:pos="9062"/>
+            </w:tabs>
+            <w:rPr>
+              <w:rFonts w:eastAsiaTheme="minorEastAsia" w:cstheme="minorBidi"/>
+              <w:i w:val="0"/>
+              <w:iCs w:val="0"/>
+              <w:noProof/>
+              <w:sz w:val="22"/>
+              <w:szCs w:val="22"/>
+              <w:lang w:val="de-LU" w:eastAsia="de-LU"/>
+            </w:rPr>
+          </w:pPr>
+          <w:hyperlink w:anchor="_Toc137713030" w:history="1">
+            <w:r>
+              <w:rPr>
+                <w:rStyle w:val="Hyperlink"/>
+                <w:noProof/>
+              </w:rPr>
+              <w:t>Aktoren</w:t>
+            </w:r>
+            <w:r>
+              <w:rPr>
+                <w:noProof/>
+                <w:webHidden/>
+              </w:rPr>
+              <w:tab/>
+            </w:r>
+            <w:r>
+              <w:rPr>
+                <w:noProof/>
+                <w:webHidden/>
+              </w:rPr>
+              <w:fldChar w:fldCharType="begin"/>
+            </w:r>
+            <w:r>
+              <w:rPr>
+                <w:noProof/>
+                <w:webHidden/>
+              </w:rPr>
+              <w:instrText xml:space="preserve"> PAGEREF _Toc137713030 \h </w:instrText>
+            </w:r>
+            <w:r>
+              <w:rPr>
+                <w:noProof/>
+                <w:webHidden/>
+              </w:rPr>
+            </w:r>
+            <w:r>
+              <w:rPr>
+                <w:noProof/>
+                <w:webHidden/>
+              </w:rPr>
+              <w:fldChar w:fldCharType="separate"/>
+            </w:r>
+            <w:r>
+              <w:rPr>
+                <w:noProof/>
+                <w:webHidden/>
+              </w:rPr>
+              <w:t>3</w:t>
+            </w:r>
+            <w:r>
+              <w:rPr>
+                <w:noProof/>
+                <w:webHidden/>
+              </w:rPr>
+              <w:fldChar w:fldCharType="end"/>
+            </w:r>
+          </w:hyperlink>
+        </w:p>
+        <w:p>
+          <w:pPr>
+            <w:pStyle w:val="TOC3"/>
+            <w:tabs>
+              <w:tab w:val="right" w:leader="dot" w:pos="9062"/>
+            </w:tabs>
+            <w:rPr>
+              <w:rFonts w:eastAsiaTheme="minorEastAsia" w:cstheme="minorBidi"/>
+              <w:i w:val="0"/>
+              <w:iCs w:val="0"/>
+              <w:noProof/>
+              <w:sz w:val="22"/>
+              <w:szCs w:val="22"/>
+              <w:lang w:val="de-LU" w:eastAsia="de-LU"/>
+            </w:rPr>
+          </w:pPr>
+          <w:hyperlink w:anchor="_Toc137713031" w:history="1">
+            <w:r>
+              <w:rPr>
+                <w:rStyle w:val="Hyperlink"/>
+                <w:noProof/>
+              </w:rPr>
+              <w:t>Zusatz Funktionen</w:t>
+            </w:r>
+            <w:r>
+              <w:rPr>
+                <w:noProof/>
+                <w:webHidden/>
+              </w:rPr>
+              <w:tab/>
+            </w:r>
+            <w:r>
+              <w:rPr>
+                <w:noProof/>
+                <w:webHidden/>
+              </w:rPr>
+              <w:fldChar w:fldCharType="begin"/>
+            </w:r>
+            <w:r>
+              <w:rPr>
+                <w:noProof/>
+                <w:webHidden/>
+              </w:rPr>
+              <w:instrText xml:space="preserve"> PAGEREF _Toc137713031 \h </w:instrText>
+            </w:r>
+            <w:r>
+              <w:rPr>
+                <w:noProof/>
+                <w:webHidden/>
+              </w:rPr>
+            </w:r>
+            <w:r>
+              <w:rPr>
+                <w:noProof/>
+                <w:webHidden/>
+              </w:rPr>
+              <w:fldChar w:fldCharType="separate"/>
+            </w:r>
+            <w:r>
+              <w:rPr>
+                <w:noProof/>
+                <w:webHidden/>
+              </w:rPr>
+              <w:t>3</w:t>
+            </w:r>
+            <w:r>
+              <w:rPr>
+                <w:noProof/>
+                <w:webHidden/>
+              </w:rPr>
+              <w:fldChar w:fldCharType="end"/>
+            </w:r>
+          </w:hyperlink>
+        </w:p>
+        <w:p>
+          <w:pPr>
+            <w:pStyle w:val="TOC2"/>
+            <w:tabs>
+              <w:tab w:val="right" w:leader="dot" w:pos="9062"/>
+            </w:tabs>
+            <w:rPr>
+              <w:rFonts w:eastAsiaTheme="minorEastAsia" w:cstheme="minorBidi"/>
+              <w:smallCaps w:val="0"/>
+              <w:noProof/>
+              <w:sz w:val="22"/>
+              <w:szCs w:val="22"/>
+              <w:lang w:val="de-LU" w:eastAsia="de-LU"/>
+            </w:rPr>
+          </w:pPr>
+          <w:hyperlink w:anchor="_Toc137713032" w:history="1">
+            <w:r>
+              <w:rPr>
+                <w:rStyle w:val="Hyperlink"/>
+                <w:noProof/>
+              </w:rPr>
+              <w:t>Dossiert</w:t>
+            </w:r>
+            <w:r>
+              <w:rPr>
+                <w:noProof/>
+                <w:webHidden/>
+              </w:rPr>
+              <w:tab/>
+            </w:r>
+            <w:r>
+              <w:rPr>
+                <w:noProof/>
+                <w:webHidden/>
+              </w:rPr>
+              <w:fldChar w:fldCharType="begin"/>
+            </w:r>
+            <w:r>
+              <w:rPr>
+                <w:noProof/>
+                <w:webHidden/>
+              </w:rPr>
+              <w:instrText xml:space="preserve"> PAGEREF _Toc137713032 \h </w:instrText>
+            </w:r>
+            <w:r>
+              <w:rPr>
+                <w:noProof/>
+                <w:webHidden/>
+              </w:rPr>
+            </w:r>
+            <w:r>
+              <w:rPr>
+                <w:noProof/>
+                <w:webHidden/>
+              </w:rPr>
+              <w:fldChar w:fldCharType="separate"/>
+            </w:r>
+            <w:r>
+              <w:rPr>
+                <w:noProof/>
+                <w:webHidden/>
+              </w:rPr>
+              <w:t>4</w:t>
+            </w:r>
+            <w:r>
+              <w:rPr>
+                <w:noProof/>
+                <w:webHidden/>
+              </w:rPr>
+              <w:fldChar w:fldCharType="end"/>
+            </w:r>
+          </w:hyperlink>
+        </w:p>
+        <w:p>
+          <w:pPr>
+            <w:pStyle w:val="TOC3"/>
+            <w:tabs>
+              <w:tab w:val="right" w:leader="dot" w:pos="9062"/>
+            </w:tabs>
+            <w:rPr>
+              <w:rFonts w:eastAsiaTheme="minorEastAsia" w:cstheme="minorBidi"/>
+              <w:i w:val="0"/>
+              <w:iCs w:val="0"/>
+              <w:noProof/>
+              <w:sz w:val="22"/>
+              <w:szCs w:val="22"/>
+              <w:lang w:val="de-LU" w:eastAsia="de-LU"/>
+            </w:rPr>
+          </w:pPr>
+          <w:hyperlink w:anchor="_Toc137713033" w:history="1">
+            <w:r>
+              <w:rPr>
+                <w:rStyle w:val="Hyperlink"/>
+                <w:noProof/>
+              </w:rPr>
+              <w:t>1. Funktionsbeschreibung</w:t>
+            </w:r>
+            <w:r>
+              <w:rPr>
+                <w:noProof/>
+                <w:webHidden/>
+              </w:rPr>
+              <w:tab/>
+            </w:r>
+            <w:r>
+              <w:rPr>
+                <w:noProof/>
+                <w:webHidden/>
+              </w:rPr>
+              <w:fldChar w:fldCharType="begin"/>
+            </w:r>
+            <w:r>
+              <w:rPr>
+                <w:noProof/>
+                <w:webHidden/>
+              </w:rPr>
+              <w:instrText xml:space="preserve"> PAGEREF _Toc137713033 \h </w:instrText>
+            </w:r>
+            <w:r>
+              <w:rPr>
+                <w:noProof/>
+                <w:webHidden/>
+              </w:rPr>
+            </w:r>
+            <w:r>
+              <w:rPr>
+                <w:noProof/>
+                <w:webHidden/>
+              </w:rPr>
+              <w:fldChar w:fldCharType="separate"/>
+            </w:r>
+            <w:r>
+              <w:rPr>
+                <w:noProof/>
+                <w:webHidden/>
+              </w:rPr>
+              <w:t>4</w:t>
+            </w:r>
+            <w:r>
+              <w:rPr>
+                <w:noProof/>
+                <w:webHidden/>
+              </w:rPr>
+              <w:fldChar w:fldCharType="end"/>
+            </w:r>
+          </w:hyperlink>
+        </w:p>
+        <w:p>
+          <w:pPr>
+            <w:pStyle w:val="TOC3"/>
+            <w:tabs>
+              <w:tab w:val="right" w:leader="dot" w:pos="9062"/>
+            </w:tabs>
+            <w:rPr>
+              <w:rFonts w:eastAsiaTheme="minorEastAsia" w:cstheme="minorBidi"/>
+              <w:i w:val="0"/>
+              <w:iCs w:val="0"/>
+              <w:noProof/>
+              <w:sz w:val="22"/>
+              <w:szCs w:val="22"/>
+              <w:lang w:val="de-LU" w:eastAsia="de-LU"/>
+            </w:rPr>
+          </w:pPr>
+          <w:hyperlink w:anchor="_Toc137713034" w:history="1">
+            <w:r>
+              <w:rPr>
+                <w:rStyle w:val="Hyperlink"/>
+                <w:noProof/>
+              </w:rPr>
+              <w:t>2. Materialliste</w:t>
+            </w:r>
+            <w:r>
+              <w:rPr>
+                <w:noProof/>
+                <w:webHidden/>
+              </w:rPr>
+              <w:tab/>
+            </w:r>
+            <w:r>
+              <w:rPr>
+                <w:noProof/>
+                <w:webHidden/>
+              </w:rPr>
+              <w:fldChar w:fldCharType="begin"/>
+            </w:r>
+            <w:r>
+              <w:rPr>
+                <w:noProof/>
+                <w:webHidden/>
+              </w:rPr>
+              <w:instrText xml:space="preserve"> PAGEREF _Toc137713034 \h </w:instrText>
+            </w:r>
+            <w:r>
+              <w:rPr>
+                <w:noProof/>
+                <w:webHidden/>
+              </w:rPr>
+            </w:r>
+            <w:r>
+              <w:rPr>
+                <w:noProof/>
+                <w:webHidden/>
+              </w:rPr>
+              <w:fldChar w:fldCharType="separate"/>
+            </w:r>
+            <w:r>
+              <w:rPr>
+                <w:noProof/>
+                <w:webHidden/>
+              </w:rPr>
+              <w:t>4</w:t>
+            </w:r>
+            <w:r>
+              <w:rPr>
+                <w:noProof/>
+                <w:webHidden/>
+              </w:rPr>
+              <w:fldChar w:fldCharType="end"/>
+            </w:r>
+          </w:hyperlink>
+        </w:p>
+        <w:p>
+          <w:pPr>
+            <w:pStyle w:val="TOC3"/>
+            <w:tabs>
+              <w:tab w:val="right" w:leader="dot" w:pos="9062"/>
+            </w:tabs>
+            <w:rPr>
+              <w:rFonts w:eastAsiaTheme="minorEastAsia" w:cstheme="minorBidi"/>
+              <w:i w:val="0"/>
+              <w:iCs w:val="0"/>
+              <w:noProof/>
+              <w:sz w:val="22"/>
+              <w:szCs w:val="22"/>
+              <w:lang w:val="de-LU" w:eastAsia="de-LU"/>
+            </w:rPr>
+          </w:pPr>
+          <w:hyperlink w:anchor="_Toc137713035" w:history="1">
+            <w:r>
+              <w:rPr>
+                <w:rStyle w:val="Hyperlink"/>
+                <w:noProof/>
+              </w:rPr>
+              <w:t>3. Elektrik</w:t>
+            </w:r>
+            <w:r>
+              <w:rPr>
+                <w:noProof/>
+                <w:webHidden/>
+              </w:rPr>
+              <w:tab/>
+            </w:r>
+            <w:r>
+              <w:rPr>
+                <w:noProof/>
+                <w:webHidden/>
+              </w:rPr>
+              <w:fldChar w:fldCharType="begin"/>
+            </w:r>
+            <w:r>
+              <w:rPr>
+                <w:noProof/>
+                <w:webHidden/>
+              </w:rPr>
+              <w:instrText xml:space="preserve"> PAGEREF _Toc137713035 \h </w:instrText>
+            </w:r>
+            <w:r>
+              <w:rPr>
+                <w:noProof/>
+                <w:webHidden/>
+              </w:rPr>
+            </w:r>
+            <w:r>
+              <w:rPr>
+                <w:noProof/>
+                <w:webHidden/>
+              </w:rPr>
+              <w:fldChar w:fldCharType="separate"/>
+            </w:r>
+            <w:r>
+              <w:rPr>
+                <w:noProof/>
+                <w:webHidden/>
+              </w:rPr>
+              <w:t>4</w:t>
+            </w:r>
+            <w:r>
+              <w:rPr>
+                <w:noProof/>
+                <w:webHidden/>
+              </w:rPr>
+              <w:fldChar w:fldCharType="end"/>
+            </w:r>
+          </w:hyperlink>
+        </w:p>
+        <w:p>
+          <w:pPr>
+            <w:pStyle w:val="TOC3"/>
+            <w:tabs>
+              <w:tab w:val="right" w:leader="dot" w:pos="9062"/>
+            </w:tabs>
+            <w:rPr>
+              <w:rFonts w:eastAsiaTheme="minorEastAsia" w:cstheme="minorBidi"/>
+              <w:i w:val="0"/>
+              <w:iCs w:val="0"/>
+              <w:noProof/>
+              <w:sz w:val="22"/>
+              <w:szCs w:val="22"/>
+              <w:lang w:val="de-LU" w:eastAsia="de-LU"/>
+            </w:rPr>
+          </w:pPr>
+          <w:hyperlink w:anchor="_Toc137713036" w:history="1">
+            <w:r>
+              <w:rPr>
+                <w:rStyle w:val="Hyperlink"/>
+                <w:noProof/>
+              </w:rPr>
+              <w:t>4. Gehäuse</w:t>
+            </w:r>
+            <w:r>
+              <w:rPr>
+                <w:noProof/>
+                <w:webHidden/>
+              </w:rPr>
+              <w:tab/>
+            </w:r>
+            <w:r>
+              <w:rPr>
+                <w:noProof/>
+                <w:webHidden/>
+              </w:rPr>
+              <w:fldChar w:fldCharType="begin"/>
+            </w:r>
+            <w:r>
+              <w:rPr>
+                <w:noProof/>
+                <w:webHidden/>
+              </w:rPr>
+              <w:instrText xml:space="preserve"> PAGEREF _Toc137713036 \h </w:instrText>
+            </w:r>
+            <w:r>
+              <w:rPr>
+                <w:noProof/>
+                <w:webHidden/>
+              </w:rPr>
+            </w:r>
+            <w:r>
+              <w:rPr>
+                <w:noProof/>
+                <w:webHidden/>
+              </w:rPr>
+              <w:fldChar w:fldCharType="separate"/>
+            </w:r>
+            <w:r>
+              <w:rPr>
+                <w:noProof/>
+                <w:webHidden/>
+              </w:rPr>
+              <w:t>4</w:t>
+            </w:r>
+            <w:r>
+              <w:rPr>
+                <w:noProof/>
+                <w:webHidden/>
+              </w:rPr>
+              <w:fldChar w:fldCharType="end"/>
+            </w:r>
+          </w:hyperlink>
+        </w:p>
+        <w:p>
+          <w:pPr>
+            <w:pStyle w:val="TOC2"/>
+            <w:tabs>
+              <w:tab w:val="right" w:leader="dot" w:pos="9062"/>
+            </w:tabs>
+            <w:rPr>
+              <w:rFonts w:eastAsiaTheme="minorEastAsia" w:cstheme="minorBidi"/>
+              <w:smallCaps w:val="0"/>
+              <w:noProof/>
+              <w:sz w:val="22"/>
+              <w:szCs w:val="22"/>
+              <w:lang w:val="de-LU" w:eastAsia="de-LU"/>
+            </w:rPr>
+          </w:pPr>
+          <w:hyperlink w:anchor="_Toc137713037" w:history="1">
+            <w:r>
+              <w:rPr>
+                <w:rStyle w:val="Hyperlink"/>
+                <w:noProof/>
+                <w:lang w:val="en-US"/>
+              </w:rPr>
+              <w:t>Shops</w:t>
+            </w:r>
+            <w:r>
+              <w:rPr>
+                <w:noProof/>
+                <w:webHidden/>
+              </w:rPr>
+              <w:tab/>
+            </w:r>
+            <w:r>
+              <w:rPr>
+                <w:noProof/>
+                <w:webHidden/>
+              </w:rPr>
+              <w:fldChar w:fldCharType="begin"/>
+            </w:r>
+            <w:r>
+              <w:rPr>
+                <w:noProof/>
+                <w:webHidden/>
+              </w:rPr>
+              <w:instrText xml:space="preserve"> PAGEREF _Toc137713037 \h </w:instrText>
+            </w:r>
+            <w:r>
+              <w:rPr>
+                <w:noProof/>
+                <w:webHidden/>
+              </w:rPr>
+            </w:r>
+            <w:r>
+              <w:rPr>
+                <w:noProof/>
+                <w:webHidden/>
+              </w:rPr>
+              <w:fldChar w:fldCharType="separate"/>
+            </w:r>
+            <w:r>
+              <w:rPr>
+                <w:noProof/>
+                <w:webHidden/>
+              </w:rPr>
+              <w:t>4</w:t>
+            </w:r>
+            <w:r>
+              <w:rPr>
+                <w:noProof/>
+                <w:webHidden/>
+              </w:rPr>
+              <w:fldChar w:fldCharType="end"/>
+            </w:r>
+          </w:hyperlink>
+        </w:p>
+        <w:p>
+          <w:pPr>
+            <w:pStyle w:val="TOC1"/>
             <w:tabs>
               <w:tab w:val="right" w:leader="dot" w:pos="9062"/>
             </w:tabs>
@@ -399,13 +1282,13 @@
               <w:lang w:val="de-LU" w:eastAsia="de-LU"/>
             </w:rPr>
           </w:pPr>
-          <w:hyperlink w:anchor="_Toc137510891" w:history="1">
+          <w:hyperlink w:anchor="_Toc137713038" w:history="1">
             <w:r>
               <w:rPr>
                 <w:rStyle w:val="Hyperlink"/>
                 <w:noProof/>
               </w:rPr>
-              <w:t>Umsetzung</w:t>
+              <w:t>Idee</w:t>
             </w:r>
             <w:r>
               <w:rPr>
@@ -426,7 +1309,7 @@
                 <w:noProof/>
                 <w:webHidden/>
               </w:rPr>
-              <w:instrText xml:space="preserve"> PAGEREF _Toc137510891 \h </w:instrText>
+              <w:instrText xml:space="preserve"> PAGEREF _Toc137713038 \h </w:instrText>
             </w:r>
             <w:r>
               <w:rPr>
@@ -446,7 +1329,7 @@
                 <w:noProof/>
                 <w:webHidden/>
               </w:rPr>
-              <w:t>4</w:t>
+              <w:t>5</w:t>
             </w:r>
             <w:r>
               <w:rPr>
@@ -459,7 +1342,7 @@
         </w:p>
         <w:p>
           <w:pPr>
-            <w:pStyle w:val="Verzeichnis1"/>
+            <w:pStyle w:val="TOC1"/>
             <w:tabs>
               <w:tab w:val="right" w:leader="dot" w:pos="9062"/>
             </w:tabs>
@@ -474,13 +1357,13 @@
               <w:lang w:val="de-LU" w:eastAsia="de-LU"/>
             </w:rPr>
           </w:pPr>
-          <w:hyperlink w:anchor="_Toc137510892" w:history="1">
+          <w:hyperlink w:anchor="_Toc137713039" w:history="1">
             <w:r>
               <w:rPr>
                 <w:rStyle w:val="Hyperlink"/>
                 <w:noProof/>
               </w:rPr>
-              <w:t>Erklärung der Bauteile</w:t>
+              <w:t>Umsetzung</w:t>
             </w:r>
             <w:r>
               <w:rPr>
@@ -501,7 +1384,7 @@
                 <w:noProof/>
                 <w:webHidden/>
               </w:rPr>
-              <w:instrText xml:space="preserve"> PAGEREF _Toc137510892 \h </w:instrText>
+              <w:instrText xml:space="preserve"> PAGEREF _Toc137713039 \h </w:instrText>
             </w:r>
             <w:r>
               <w:rPr>
@@ -521,7 +1404,7 @@
                 <w:noProof/>
                 <w:webHidden/>
               </w:rPr>
-              <w:t>4</w:t>
+              <w:t>6</w:t>
             </w:r>
             <w:r>
               <w:rPr>
@@ -534,7 +1417,7 @@
         </w:p>
         <w:p>
           <w:pPr>
-            <w:pStyle w:val="Verzeichnis1"/>
+            <w:pStyle w:val="TOC1"/>
             <w:tabs>
               <w:tab w:val="right" w:leader="dot" w:pos="9062"/>
             </w:tabs>
@@ -549,13 +1432,13 @@
               <w:lang w:val="de-LU" w:eastAsia="de-LU"/>
             </w:rPr>
           </w:pPr>
-          <w:hyperlink w:anchor="_Toc137510893" w:history="1">
+          <w:hyperlink w:anchor="_Toc137713040" w:history="1">
             <w:r>
               <w:rPr>
                 <w:rStyle w:val="Hyperlink"/>
                 <w:noProof/>
               </w:rPr>
-              <w:t>Funktion</w:t>
+              <w:t>Erklärung der Bauteile</w:t>
             </w:r>
             <w:r>
               <w:rPr>
@@ -576,7 +1459,7 @@
                 <w:noProof/>
                 <w:webHidden/>
               </w:rPr>
-              <w:instrText xml:space="preserve"> PAGEREF _Toc137510893 \h </w:instrText>
+              <w:instrText xml:space="preserve"> PAGEREF _Toc137713040 \h </w:instrText>
             </w:r>
             <w:r>
               <w:rPr>
@@ -596,7 +1479,7 @@
                 <w:noProof/>
                 <w:webHidden/>
               </w:rPr>
-              <w:t>4</w:t>
+              <w:t>6</w:t>
             </w:r>
             <w:r>
               <w:rPr>
@@ -609,7 +1492,7 @@
         </w:p>
         <w:p>
           <w:pPr>
-            <w:pStyle w:val="Verzeichnis1"/>
+            <w:pStyle w:val="TOC1"/>
             <w:tabs>
               <w:tab w:val="right" w:leader="dot" w:pos="9062"/>
             </w:tabs>
@@ -624,13 +1507,13 @@
               <w:lang w:val="de-LU" w:eastAsia="de-LU"/>
             </w:rPr>
           </w:pPr>
-          <w:hyperlink w:anchor="_Toc137510894" w:history="1">
+          <w:hyperlink w:anchor="_Toc137713041" w:history="1">
             <w:r>
               <w:rPr>
                 <w:rStyle w:val="Hyperlink"/>
                 <w:noProof/>
               </w:rPr>
-              <w:t>Aufbau</w:t>
+              <w:t>Funktion</w:t>
             </w:r>
             <w:r>
               <w:rPr>
@@ -651,7 +1534,7 @@
                 <w:noProof/>
                 <w:webHidden/>
               </w:rPr>
-              <w:instrText xml:space="preserve"> PAGEREF _Toc137510894 \h </w:instrText>
+              <w:instrText xml:space="preserve"> PAGEREF _Toc137713041 \h </w:instrText>
             </w:r>
             <w:r>
               <w:rPr>
@@ -671,7 +1554,7 @@
                 <w:noProof/>
                 <w:webHidden/>
               </w:rPr>
-              <w:t>4</w:t>
+              <w:t>6</w:t>
             </w:r>
             <w:r>
               <w:rPr>
@@ -684,7 +1567,7 @@
         </w:p>
         <w:p>
           <w:pPr>
-            <w:pStyle w:val="Verzeichnis1"/>
+            <w:pStyle w:val="TOC1"/>
             <w:tabs>
               <w:tab w:val="right" w:leader="dot" w:pos="9062"/>
             </w:tabs>
@@ -699,13 +1582,13 @@
               <w:lang w:val="de-LU" w:eastAsia="de-LU"/>
             </w:rPr>
           </w:pPr>
-          <w:hyperlink w:anchor="_Toc137510895" w:history="1">
+          <w:hyperlink w:anchor="_Toc137713042" w:history="1">
             <w:r>
               <w:rPr>
                 <w:rStyle w:val="Hyperlink"/>
                 <w:noProof/>
               </w:rPr>
-              <w:t>Schaltungsplan</w:t>
+              <w:t>Aufbau</w:t>
             </w:r>
             <w:r>
               <w:rPr>
@@ -726,7 +1609,7 @@
                 <w:noProof/>
                 <w:webHidden/>
               </w:rPr>
-              <w:instrText xml:space="preserve"> PAGEREF _Toc137510895 \h </w:instrText>
+              <w:instrText xml:space="preserve"> PAGEREF _Toc137713042 \h </w:instrText>
             </w:r>
             <w:r>
               <w:rPr>
@@ -746,7 +1629,7 @@
                 <w:noProof/>
                 <w:webHidden/>
               </w:rPr>
-              <w:t>4</w:t>
+              <w:t>6</w:t>
             </w:r>
             <w:r>
               <w:rPr>
@@ -759,7 +1642,7 @@
         </w:p>
         <w:p>
           <w:pPr>
-            <w:pStyle w:val="Verzeichnis1"/>
+            <w:pStyle w:val="TOC1"/>
             <w:tabs>
               <w:tab w:val="right" w:leader="dot" w:pos="9062"/>
             </w:tabs>
@@ -774,13 +1657,13 @@
               <w:lang w:val="de-LU" w:eastAsia="de-LU"/>
             </w:rPr>
           </w:pPr>
-          <w:hyperlink w:anchor="_Toc137510896" w:history="1">
+          <w:hyperlink w:anchor="_Toc137713043" w:history="1">
             <w:r>
               <w:rPr>
                 <w:rStyle w:val="Hyperlink"/>
                 <w:noProof/>
               </w:rPr>
-              <w:t>Materialsliste</w:t>
+              <w:t>Schaltungsplan</w:t>
             </w:r>
             <w:r>
               <w:rPr>
@@ -801,7 +1684,7 @@
                 <w:noProof/>
                 <w:webHidden/>
               </w:rPr>
-              <w:instrText xml:space="preserve"> PAGEREF _Toc137510896 \h </w:instrText>
+              <w:instrText xml:space="preserve"> PAGEREF _Toc137713043 \h </w:instrText>
             </w:r>
             <w:r>
               <w:rPr>
@@ -821,7 +1704,7 @@
                 <w:noProof/>
                 <w:webHidden/>
               </w:rPr>
-              <w:t>4</w:t>
+              <w:t>6</w:t>
             </w:r>
             <w:r>
               <w:rPr>
@@ -834,7 +1717,7 @@
         </w:p>
         <w:p>
           <w:pPr>
-            <w:pStyle w:val="Verzeichnis1"/>
+            <w:pStyle w:val="TOC1"/>
             <w:tabs>
               <w:tab w:val="right" w:leader="dot" w:pos="9062"/>
             </w:tabs>
@@ -849,13 +1732,13 @@
               <w:lang w:val="de-LU" w:eastAsia="de-LU"/>
             </w:rPr>
           </w:pPr>
-          <w:hyperlink w:anchor="_Toc137510897" w:history="1">
+          <w:hyperlink w:anchor="_Toc137713044" w:history="1">
             <w:r>
               <w:rPr>
                 <w:rStyle w:val="Hyperlink"/>
                 <w:noProof/>
               </w:rPr>
-              <w:t>Abbildungsverzeichnis</w:t>
+              <w:t>Materialsliste</w:t>
             </w:r>
             <w:r>
               <w:rPr>
@@ -876,7 +1759,7 @@
                 <w:noProof/>
                 <w:webHidden/>
               </w:rPr>
-              <w:instrText xml:space="preserve"> PAGEREF _Toc137510897 \h </w:instrText>
+              <w:instrText xml:space="preserve"> PAGEREF _Toc137713044 \h </w:instrText>
             </w:r>
             <w:r>
               <w:rPr>
@@ -896,7 +1779,7 @@
                 <w:noProof/>
                 <w:webHidden/>
               </w:rPr>
-              <w:t>4</w:t>
+              <w:t>6</w:t>
             </w:r>
             <w:r>
               <w:rPr>
@@ -909,7 +1792,7 @@
         </w:p>
         <w:p>
           <w:pPr>
-            <w:pStyle w:val="Verzeichnis1"/>
+            <w:pStyle w:val="TOC1"/>
             <w:tabs>
               <w:tab w:val="right" w:leader="dot" w:pos="9062"/>
             </w:tabs>
@@ -924,13 +1807,13 @@
               <w:lang w:val="de-LU" w:eastAsia="de-LU"/>
             </w:rPr>
           </w:pPr>
-          <w:hyperlink w:anchor="_Toc137510898" w:history="1">
+          <w:hyperlink w:anchor="_Toc137713045" w:history="1">
             <w:r>
               <w:rPr>
                 <w:rStyle w:val="Hyperlink"/>
                 <w:noProof/>
               </w:rPr>
-              <w:t>Quellen</w:t>
+              <w:t>Abbildungsverzeichnis</w:t>
             </w:r>
             <w:r>
               <w:rPr>
@@ -951,7 +1834,7 @@
                 <w:noProof/>
                 <w:webHidden/>
               </w:rPr>
-              <w:instrText xml:space="preserve"> PAGEREF _Toc137510898 \h </w:instrText>
+              <w:instrText xml:space="preserve"> PAGEREF _Toc137713045 \h </w:instrText>
             </w:r>
             <w:r>
               <w:rPr>
@@ -971,7 +1854,7 @@
                 <w:noProof/>
                 <w:webHidden/>
               </w:rPr>
-              <w:t>4</w:t>
+              <w:t>6</w:t>
             </w:r>
             <w:r>
               <w:rPr>
@@ -984,7 +1867,7 @@
         </w:p>
         <w:p>
           <w:pPr>
-            <w:pStyle w:val="Verzeichnis1"/>
+            <w:pStyle w:val="TOC1"/>
             <w:tabs>
               <w:tab w:val="right" w:leader="dot" w:pos="9062"/>
             </w:tabs>
@@ -999,12 +1882,87 @@
               <w:lang w:val="de-LU" w:eastAsia="de-LU"/>
             </w:rPr>
           </w:pPr>
-          <w:hyperlink w:anchor="_Toc137510899" w:history="1">
+          <w:hyperlink w:anchor="_Toc137713046" w:history="1">
             <w:r>
               <w:rPr>
                 <w:rStyle w:val="Hyperlink"/>
                 <w:noProof/>
               </w:rPr>
+              <w:t>Quellen</w:t>
+            </w:r>
+            <w:r>
+              <w:rPr>
+                <w:noProof/>
+                <w:webHidden/>
+              </w:rPr>
+              <w:tab/>
+            </w:r>
+            <w:r>
+              <w:rPr>
+                <w:noProof/>
+                <w:webHidden/>
+              </w:rPr>
+              <w:fldChar w:fldCharType="begin"/>
+            </w:r>
+            <w:r>
+              <w:rPr>
+                <w:noProof/>
+                <w:webHidden/>
+              </w:rPr>
+              <w:instrText xml:space="preserve"> PAGEREF _Toc137713046 \h </w:instrText>
+            </w:r>
+            <w:r>
+              <w:rPr>
+                <w:noProof/>
+                <w:webHidden/>
+              </w:rPr>
+            </w:r>
+            <w:r>
+              <w:rPr>
+                <w:noProof/>
+                <w:webHidden/>
+              </w:rPr>
+              <w:fldChar w:fldCharType="separate"/>
+            </w:r>
+            <w:r>
+              <w:rPr>
+                <w:noProof/>
+                <w:webHidden/>
+              </w:rPr>
+              <w:t>6</w:t>
+            </w:r>
+            <w:r>
+              <w:rPr>
+                <w:noProof/>
+                <w:webHidden/>
+              </w:rPr>
+              <w:fldChar w:fldCharType="end"/>
+            </w:r>
+          </w:hyperlink>
+        </w:p>
+        <w:p>
+          <w:pPr>
+            <w:pStyle w:val="TOC1"/>
+            <w:tabs>
+              <w:tab w:val="right" w:leader="dot" w:pos="9062"/>
+            </w:tabs>
+            <w:rPr>
+              <w:rFonts w:eastAsiaTheme="minorEastAsia" w:cstheme="minorBidi"/>
+              <w:b w:val="0"/>
+              <w:bCs w:val="0"/>
+              <w:caps w:val="0"/>
+              <w:noProof/>
+              <w:sz w:val="22"/>
+              <w:szCs w:val="22"/>
+              <w:lang w:val="de-LU" w:eastAsia="de-LU"/>
+            </w:rPr>
+          </w:pPr>
+          <w:hyperlink w:anchor="_Toc137713047" w:history="1">
+            <w:r>
+              <w:rPr>
+                <w:rStyle w:val="Hyperlink"/>
+                <w:noProof/>
+              </w:rPr>
               <w:t>Anhang</w:t>
             </w:r>
             <w:r>
@@ -1026,7 +1984,7 @@
                 <w:noProof/>
                 <w:webHidden/>
               </w:rPr>
-              <w:instrText xml:space="preserve"> PAGEREF _Toc137510899 \h </w:instrText>
+              <w:instrText xml:space="preserve"> PAGEREF _Toc137713047 \h </w:instrText>
             </w:r>
             <w:r>
               <w:rPr>
@@ -1046,7 +2004,7 @@
                 <w:noProof/>
                 <w:webHidden/>
               </w:rPr>
-              <w:t>4</w:t>
+              <w:t>6</w:t>
             </w:r>
             <w:r>
               <w:rPr>
@@ -1079,16 +2037,654 @@
     </w:p>
     <w:p>
       <w:pPr>
-        <w:pStyle w:val="berschrift1"/>
-      </w:pPr>
-      <w:bookmarkStart w:id="3" w:name="_Toc137510852"/>
-      <w:bookmarkStart w:id="4" w:name="_Toc137510890"/>
-      <w:r>
-        <w:lastRenderedPageBreak/>
+        <w:pStyle w:val="Heading1"/>
+      </w:pPr>
+      <w:bookmarkStart w:id="3" w:name="_Toc137713025"/>
+      <w:r>
+        <w:t>Richtlinien</w:t>
+      </w:r>
+      <w:bookmarkEnd w:id="3"/>
+    </w:p>
+    <w:p>
+      <w:pPr>
+        <w:pStyle w:val="Heading2"/>
+      </w:pPr>
+      <w:bookmarkStart w:id="4" w:name="_Toc137713026"/>
+      <w:r>
+        <w:t>Plexiglas</w:t>
+      </w:r>
+      <w:bookmarkEnd w:id="4"/>
+    </w:p>
+    <w:p>
+      <w:pPr>
+        <w:pStyle w:val="ListParagraph"/>
+        <w:numPr>
+          <w:ilvl w:val="0"/>
+          <w:numId w:val="8"/>
+        </w:numPr>
+      </w:pPr>
+      <w:r>
+        <w:t>max.</w:t>
+      </w:r>
+      <w:r>
+        <w:t xml:space="preserve"> </w:t>
+      </w:r>
+      <w:r>
+        <w:t>Größe</w:t>
+      </w:r>
+      <w:r>
+        <w:t xml:space="preserve"> 600x400 m^2</w:t>
+      </w:r>
+    </w:p>
+    <w:p>
+      <w:pPr>
+        <w:pStyle w:val="ListParagraph"/>
+        <w:numPr>
+          <w:ilvl w:val="0"/>
+          <w:numId w:val="8"/>
+        </w:numPr>
+        <w:rPr>
+          <w:lang w:val="en-US"/>
+        </w:rPr>
+      </w:pPr>
+      <w:r>
+        <w:rPr>
+          <w:lang w:val="en-US"/>
+        </w:rPr>
+        <w:t>transparent or milch</w:t>
+      </w:r>
+    </w:p>
+    <w:p>
+      <w:pPr>
+        <w:pStyle w:val="ListParagraph"/>
+        <w:numPr>
+          <w:ilvl w:val="0"/>
+          <w:numId w:val="8"/>
+        </w:numPr>
+        <w:rPr>
+          <w:lang w:val="en-US"/>
+        </w:rPr>
+      </w:pPr>
+      <w:r>
+        <w:rPr>
+          <w:lang w:val="en-US"/>
+        </w:rPr>
+        <w:t>3mm or 5mm</w:t>
+      </w:r>
+    </w:p>
+    <w:p>
+      <w:pPr>
+        <w:pStyle w:val="Heading2"/>
+      </w:pPr>
+      <w:bookmarkStart w:id="5" w:name="_Toc137713027"/>
+      <w:r>
+        <w:t>Hauptversorgung</w:t>
+      </w:r>
+      <w:bookmarkEnd w:id="5"/>
+    </w:p>
+    <w:p>
+      <w:pPr>
+        <w:pStyle w:val="ListParagraph"/>
+        <w:numPr>
+          <w:ilvl w:val="0"/>
+          <w:numId w:val="7"/>
+        </w:numPr>
+      </w:pPr>
+      <w:r>
+        <w:t>Netzteil</w:t>
+      </w:r>
+    </w:p>
+    <w:p>
+      <w:pPr>
+        <w:pStyle w:val="ListParagraph"/>
+        <w:numPr>
+          <w:ilvl w:val="0"/>
+          <w:numId w:val="7"/>
+        </w:numPr>
+      </w:pPr>
+      <w:r>
+        <w:t>MAX 12v</w:t>
+      </w:r>
+    </w:p>
+    <w:p>
+      <w:pPr>
+        <w:pStyle w:val="ListParagraph"/>
+        <w:numPr>
+          <w:ilvl w:val="0"/>
+          <w:numId w:val="7"/>
+        </w:numPr>
+      </w:pPr>
+      <w:r>
+        <w:t>PV-Anlage</w:t>
+      </w:r>
+      <w:r>
+        <w:t xml:space="preserve"> + Speicher</w:t>
+      </w:r>
+    </w:p>
+    <w:p>
+      <w:pPr>
+        <w:pStyle w:val="ListParagraph"/>
+        <w:numPr>
+          <w:ilvl w:val="0"/>
+          <w:numId w:val="7"/>
+        </w:numPr>
+      </w:pPr>
+      <w:r>
+        <w:t xml:space="preserve">Über </w:t>
+      </w:r>
+      <w:r>
+        <w:t>PV-Anlage</w:t>
+      </w:r>
+      <w:r>
+        <w:t xml:space="preserve"> soll die </w:t>
+      </w:r>
+      <w:r>
+        <w:t>Beleuchtung</w:t>
+      </w:r>
+      <w:r>
+        <w:t xml:space="preserve"> versorgt werden</w:t>
+      </w:r>
+    </w:p>
+    <w:p>
+      <w:pPr>
+        <w:pStyle w:val="Heading2"/>
+      </w:pPr>
+      <w:bookmarkStart w:id="6" w:name="_Toc137713028"/>
+      <w:r>
+        <w:t>Arduino oder Raspberry PI</w:t>
+      </w:r>
+      <w:bookmarkEnd w:id="6"/>
+    </w:p>
+    <w:p>
+      <w:pPr>
+        <w:pStyle w:val="Heading3"/>
+        <w:rPr>
+          <w:color w:val="2F5496" w:themeColor="accent1" w:themeShade="BF"/>
+        </w:rPr>
+      </w:pPr>
+      <w:bookmarkStart w:id="7" w:name="_Toc137713029"/>
+      <w:r>
+        <w:rPr>
+          <w:color w:val="2F5496" w:themeColor="accent1" w:themeShade="BF"/>
+        </w:rPr>
+        <w:t>Sensoren</w:t>
+      </w:r>
+      <w:bookmarkEnd w:id="7"/>
+    </w:p>
+    <w:p>
+      <w:pPr>
+        <w:pStyle w:val="ListParagraph"/>
+        <w:numPr>
+          <w:ilvl w:val="0"/>
+          <w:numId w:val="6"/>
+        </w:numPr>
+      </w:pPr>
+      <w:r>
+        <w:t>Temperatur</w:t>
+      </w:r>
+    </w:p>
+    <w:p>
+      <w:pPr>
+        <w:pStyle w:val="ListParagraph"/>
+        <w:numPr>
+          <w:ilvl w:val="0"/>
+          <w:numId w:val="6"/>
+        </w:numPr>
+      </w:pPr>
+      <w:r>
+        <w:t>Luftfeuchtigkeit</w:t>
+      </w:r>
+    </w:p>
+    <w:p>
+      <w:pPr>
+        <w:pStyle w:val="Heading3"/>
+        <w:rPr>
+          <w:color w:val="2F5496" w:themeColor="accent1" w:themeShade="BF"/>
+        </w:rPr>
+      </w:pPr>
+      <w:bookmarkStart w:id="8" w:name="_Toc137713030"/>
+      <w:r>
+        <w:rPr>
+          <w:color w:val="2F5496" w:themeColor="accent1" w:themeShade="BF"/>
+        </w:rPr>
+        <w:t>Aktoren</w:t>
+      </w:r>
+      <w:bookmarkEnd w:id="8"/>
+    </w:p>
+    <w:p>
+      <w:pPr>
+        <w:pStyle w:val="ListParagraph"/>
+        <w:numPr>
+          <w:ilvl w:val="0"/>
+          <w:numId w:val="5"/>
+        </w:numPr>
+      </w:pPr>
+      <w:proofErr w:type="spellStart"/>
+      <w:r>
+        <w:t>Lcd</w:t>
+      </w:r>
+      <w:proofErr w:type="spellEnd"/>
+      <w:r>
+        <w:t xml:space="preserve"> 16x2</w:t>
+      </w:r>
+    </w:p>
+    <w:p>
+      <w:pPr>
+        <w:pStyle w:val="ListParagraph"/>
+        <w:numPr>
+          <w:ilvl w:val="0"/>
+          <w:numId w:val="5"/>
+        </w:numPr>
+      </w:pPr>
+      <w:r>
+        <w:t>Beleuchtung</w:t>
+      </w:r>
+    </w:p>
+    <w:p>
+      <w:pPr>
+        <w:pStyle w:val="ListParagraph"/>
+        <w:numPr>
+          <w:ilvl w:val="0"/>
+          <w:numId w:val="5"/>
+        </w:numPr>
+      </w:pPr>
+      <w:r>
+        <w:t>Belüftung</w:t>
+      </w:r>
+    </w:p>
+    <w:p>
+      <w:pPr>
+        <w:pStyle w:val="Heading3"/>
+        <w:rPr>
+          <w:color w:val="2F5496" w:themeColor="accent1" w:themeShade="BF"/>
+        </w:rPr>
+      </w:pPr>
+      <w:bookmarkStart w:id="9" w:name="_Toc137713031"/>
+      <w:r>
+        <w:rPr>
+          <w:color w:val="2F5496" w:themeColor="accent1" w:themeShade="BF"/>
+        </w:rPr>
+        <w:t xml:space="preserve">Zusatz </w:t>
+      </w:r>
+      <w:r>
+        <w:rPr>
+          <w:color w:val="2F5496" w:themeColor="accent1" w:themeShade="BF"/>
+        </w:rPr>
+        <w:t>Funktionen</w:t>
+      </w:r>
+      <w:bookmarkEnd w:id="9"/>
+    </w:p>
+    <w:p>
+      <w:pPr>
+        <w:pStyle w:val="ListParagraph"/>
+        <w:numPr>
+          <w:ilvl w:val="0"/>
+          <w:numId w:val="4"/>
+        </w:numPr>
+      </w:pPr>
+      <w:r>
+        <w:t xml:space="preserve">Raspberry Pi für </w:t>
+      </w:r>
+      <w:r>
+        <w:t>Visualisierung</w:t>
+      </w:r>
+      <w:r>
+        <w:t xml:space="preserve"> auf einem </w:t>
+      </w:r>
+      <w:proofErr w:type="spellStart"/>
+      <w:r>
+        <w:t>lcd</w:t>
+      </w:r>
+      <w:proofErr w:type="spellEnd"/>
+      <w:r>
+        <w:t xml:space="preserve"> angeschlossen</w:t>
+      </w:r>
+    </w:p>
+    <w:p/>
+    <w:p/>
+    <w:p/>
+    <w:p/>
+    <w:p/>
+    <w:p/>
+    <w:p>
+      <w:pPr>
+        <w:pStyle w:val="Heading2"/>
+      </w:pPr>
+      <w:bookmarkStart w:id="10" w:name="_Toc137713032"/>
+      <w:r>
+        <w:t>Dossiert</w:t>
+      </w:r>
+      <w:bookmarkEnd w:id="10"/>
+    </w:p>
+    <w:p>
+      <w:pPr>
+        <w:pStyle w:val="Heading3"/>
+        <w:rPr>
+          <w:color w:val="2F5496" w:themeColor="accent1" w:themeShade="BF"/>
+        </w:rPr>
+      </w:pPr>
+      <w:bookmarkStart w:id="11" w:name="_Toc137713033"/>
+      <w:r>
+        <w:rPr>
+          <w:color w:val="2F5496" w:themeColor="accent1" w:themeShade="BF"/>
+        </w:rPr>
+        <w:t>1. Funktions</w:t>
+      </w:r>
+      <w:r>
+        <w:rPr>
+          <w:color w:val="2F5496" w:themeColor="accent1" w:themeShade="BF"/>
+        </w:rPr>
+        <w:t>beschreibung</w:t>
+      </w:r>
+      <w:bookmarkEnd w:id="11"/>
+    </w:p>
+    <w:p>
+      <w:pPr>
+        <w:pStyle w:val="ListParagraph"/>
+        <w:numPr>
+          <w:ilvl w:val="0"/>
+          <w:numId w:val="1"/>
+        </w:numPr>
+      </w:pPr>
+      <w:r>
+        <w:t>Text</w:t>
+      </w:r>
+    </w:p>
+    <w:p>
+      <w:pPr>
+        <w:pStyle w:val="ListParagraph"/>
+        <w:numPr>
+          <w:ilvl w:val="0"/>
+          <w:numId w:val="1"/>
+        </w:numPr>
+      </w:pPr>
+      <w:r>
+        <w:t>Animation</w:t>
+      </w:r>
+    </w:p>
+    <w:p>
+      <w:pPr>
+        <w:pStyle w:val="Heading3"/>
+        <w:rPr>
+          <w:color w:val="2F5496" w:themeColor="accent1" w:themeShade="BF"/>
+        </w:rPr>
+      </w:pPr>
+      <w:bookmarkStart w:id="12" w:name="_Toc137713034"/>
+      <w:r>
+        <w:rPr>
+          <w:color w:val="2F5496" w:themeColor="accent1" w:themeShade="BF"/>
+        </w:rPr>
+        <w:t>2. Materialliste</w:t>
+      </w:r>
+      <w:bookmarkEnd w:id="12"/>
+    </w:p>
+    <w:p>
+      <w:pPr>
+        <w:pStyle w:val="ListParagraph"/>
+        <w:numPr>
+          <w:ilvl w:val="0"/>
+          <w:numId w:val="2"/>
+        </w:numPr>
+      </w:pPr>
+      <w:r>
+        <w:t xml:space="preserve">Peris Liste in </w:t>
+      </w:r>
+      <w:proofErr w:type="spellStart"/>
+      <w:r>
+        <w:t>Exel</w:t>
+      </w:r>
+      <w:proofErr w:type="spellEnd"/>
+    </w:p>
+    <w:p>
+      <w:pPr>
+        <w:pStyle w:val="Heading3"/>
+        <w:rPr>
+          <w:color w:val="2F5496" w:themeColor="accent1" w:themeShade="BF"/>
+        </w:rPr>
+      </w:pPr>
+      <w:bookmarkStart w:id="13" w:name="_Toc137713035"/>
+      <w:r>
+        <w:rPr>
+          <w:color w:val="2F5496" w:themeColor="accent1" w:themeShade="BF"/>
+        </w:rPr>
+        <w:t>3. Elektrik</w:t>
+      </w:r>
+      <w:bookmarkEnd w:id="13"/>
+    </w:p>
+    <w:p>
+      <w:pPr>
+        <w:pStyle w:val="ListParagraph"/>
+        <w:numPr>
+          <w:ilvl w:val="0"/>
+          <w:numId w:val="2"/>
+        </w:numPr>
+      </w:pPr>
+      <w:r>
+        <w:t>Schaltplan</w:t>
+      </w:r>
+    </w:p>
+    <w:p>
+      <w:pPr>
+        <w:pStyle w:val="ListParagraph"/>
+        <w:numPr>
+          <w:ilvl w:val="0"/>
+          <w:numId w:val="2"/>
+        </w:numPr>
+      </w:pPr>
+      <w:r>
+        <w:t>Synoptik</w:t>
+      </w:r>
+    </w:p>
+    <w:p>
+      <w:pPr>
+        <w:pStyle w:val="ListParagraph"/>
+        <w:numPr>
+          <w:ilvl w:val="0"/>
+          <w:numId w:val="2"/>
+        </w:numPr>
+      </w:pPr>
+      <w:r>
+        <w:t>Programm(code vom Arduino)</w:t>
+      </w:r>
+    </w:p>
+    <w:p>
+      <w:pPr>
+        <w:pStyle w:val="Heading3"/>
+        <w:rPr>
+          <w:color w:val="2F5496" w:themeColor="accent1" w:themeShade="BF"/>
+        </w:rPr>
+      </w:pPr>
+      <w:bookmarkStart w:id="14" w:name="_Toc137713036"/>
+      <w:r>
+        <w:rPr>
+          <w:color w:val="2F5496" w:themeColor="accent1" w:themeShade="BF"/>
+        </w:rPr>
+        <w:t>4. Gehäuse</w:t>
+      </w:r>
+      <w:bookmarkEnd w:id="14"/>
+    </w:p>
+    <w:p>
+      <w:pPr>
+        <w:pStyle w:val="ListParagraph"/>
+        <w:numPr>
+          <w:ilvl w:val="0"/>
+          <w:numId w:val="3"/>
+        </w:numPr>
+      </w:pPr>
+      <w:r>
+        <w:t xml:space="preserve">Fusion Model erstellen vom </w:t>
+      </w:r>
+      <w:r>
+        <w:t>Gesamt</w:t>
+      </w:r>
+      <w:r>
+        <w:t xml:space="preserve"> </w:t>
+      </w:r>
+      <w:r>
+        <w:t>Projekt</w:t>
+      </w:r>
+    </w:p>
+    <w:p>
+      <w:pPr>
+        <w:pStyle w:val="ListParagraph"/>
+        <w:numPr>
+          <w:ilvl w:val="0"/>
+          <w:numId w:val="3"/>
+        </w:numPr>
+      </w:pPr>
+      <w:r>
+        <w:t xml:space="preserve">3D Model Animation(in </w:t>
+      </w:r>
+      <w:proofErr w:type="spellStart"/>
+      <w:r>
+        <w:t>ppt</w:t>
+      </w:r>
+      <w:proofErr w:type="spellEnd"/>
+      <w:r>
+        <w:t>)</w:t>
+      </w:r>
+    </w:p>
+    <w:p>
+      <w:pPr>
+        <w:pStyle w:val="Heading2"/>
+        <w:rPr>
+          <w:lang w:val="en-US"/>
+        </w:rPr>
+      </w:pPr>
+      <w:bookmarkStart w:id="15" w:name="_Toc137713037"/>
+      <w:r>
+        <w:rPr>
+          <w:lang w:val="en-US"/>
+        </w:rPr>
+        <w:t>Shops</w:t>
+      </w:r>
+      <w:bookmarkEnd w:id="15"/>
+    </w:p>
+    <w:p>
+      <w:pPr>
+        <w:pStyle w:val="ListParagraph"/>
+        <w:numPr>
+          <w:ilvl w:val="0"/>
+          <w:numId w:val="9"/>
+        </w:numPr>
+        <w:rPr>
+          <w:lang w:val="en-US"/>
+        </w:rPr>
+      </w:pPr>
+      <w:hyperlink r:id="rId15" w:tgtFrame="_blank" w:tooltip="https://www.az-delivery.de" w:history="1">
+        <w:r>
+          <w:rPr>
+            <w:rStyle w:val="Hyperlink"/>
+            <w:lang w:val="en-US"/>
+          </w:rPr>
+          <w:t>AZ-Delivery.de</w:t>
+        </w:r>
+      </w:hyperlink>
+    </w:p>
+    <w:p>
+      <w:pPr>
+        <w:pStyle w:val="ListParagraph"/>
+        <w:numPr>
+          <w:ilvl w:val="0"/>
+          <w:numId w:val="9"/>
+        </w:numPr>
+        <w:rPr>
+          <w:lang w:val="en-US"/>
+        </w:rPr>
+      </w:pPr>
+      <w:hyperlink r:id="rId16" w:tgtFrame="_blank" w:tooltip="https://www.reichelt.de" w:history="1">
+        <w:r>
+          <w:rPr>
+            <w:rStyle w:val="Hyperlink"/>
+            <w:lang w:val="en-US"/>
+          </w:rPr>
+          <w:t>Reichelt.de</w:t>
+        </w:r>
+      </w:hyperlink>
+    </w:p>
+    <w:p>
+      <w:pPr>
+        <w:pStyle w:val="ListParagraph"/>
+        <w:numPr>
+          <w:ilvl w:val="0"/>
+          <w:numId w:val="9"/>
+        </w:numPr>
+        <w:rPr>
+          <w:lang w:val="en-US"/>
+        </w:rPr>
+      </w:pPr>
+      <w:hyperlink r:id="rId17" w:tgtFrame="_blank" w:tooltip="https://de.elv.com" w:history="1">
+        <w:r>
+          <w:rPr>
+            <w:rStyle w:val="Hyperlink"/>
+            <w:lang w:val="en-US"/>
+          </w:rPr>
+          <w:t>ELV.com</w:t>
+        </w:r>
+      </w:hyperlink>
+    </w:p>
+    <w:p>
+      <w:pPr>
+        <w:pStyle w:val="ListParagraph"/>
+        <w:numPr>
+          <w:ilvl w:val="0"/>
+          <w:numId w:val="9"/>
+        </w:numPr>
+        <w:rPr>
+          <w:lang w:val="en-US"/>
+        </w:rPr>
+      </w:pPr>
+      <w:hyperlink r:id="rId18" w:tgtFrame="_blank" w:tooltip="https://lemo-solar.de" w:history="1">
+        <w:r>
+          <w:rPr>
+            <w:rStyle w:val="Hyperlink"/>
+            <w:lang w:val="en-US"/>
+          </w:rPr>
+          <w:t>Lemo-Solar.de</w:t>
+        </w:r>
+      </w:hyperlink>
+    </w:p>
+    <w:p>
+      <w:pPr>
+        <w:pStyle w:val="ListParagraph"/>
+        <w:numPr>
+          <w:ilvl w:val="0"/>
+          <w:numId w:val="9"/>
+        </w:numPr>
+        <w:rPr>
+          <w:lang w:val="de-LU"/>
+        </w:rPr>
+      </w:pPr>
+      <w:hyperlink r:id="rId19" w:tgtFrame="_blank" w:tooltip="https://www.electronic-shop.lu" w:history="1">
+        <w:r>
+          <w:rPr>
+            <w:rStyle w:val="Hyperlink"/>
+            <w:lang w:val="de-LU"/>
+          </w:rPr>
+          <w:t>Electronic-Shop.lu</w:t>
+        </w:r>
+      </w:hyperlink>
+    </w:p>
+    <w:p>
+      <w:pPr>
+        <w:spacing w:line="259" w:lineRule="auto"/>
+        <w:jc w:val="left"/>
+      </w:pPr>
+      <w:r>
+        <w:br w:type="page"/>
+      </w:r>
+    </w:p>
+    <w:p>
+      <w:pPr>
+        <w:pStyle w:val="Heading1"/>
+      </w:pPr>
+      <w:bookmarkStart w:id="16" w:name="_Toc137510852"/>
+      <w:bookmarkStart w:id="17" w:name="_Toc137713038"/>
+      <w:r>
         <w:t>Idee</w:t>
       </w:r>
-      <w:bookmarkEnd w:id="3"/>
-      <w:bookmarkEnd w:id="4"/>
+      <w:bookmarkEnd w:id="16"/>
+      <w:bookmarkEnd w:id="17"/>
     </w:p>
     <w:p>
       <w:r>
@@ -1110,19 +2706,34 @@
         <w:t>gemacht,</w:t>
       </w:r>
       <w:r>
-        <w:t xml:space="preserve"> wo wir zuerst nur dies drauf gemacht was die Voraussetzungen sagen und haben dann </w:t>
-      </w:r>
-      <w:r>
-        <w:t>geschaut,</w:t>
+        <w:t xml:space="preserve"> wo wir zuerst nur </w:t>
+      </w:r>
+      <w:r>
+        <w:t xml:space="preserve">die Voraussetzungen die in den Richtlinien seht </w:t>
+      </w:r>
+      <w:r>
+        <w:t xml:space="preserve">drauf gemacht </w:t>
+      </w:r>
+      <w:r>
+        <w:t xml:space="preserve">haben danach haben wir dann geschaut </w:t>
+      </w:r>
+      <w:r>
+        <w:t>,</w:t>
       </w:r>
       <w:r>
         <w:t xml:space="preserve"> wo wir unsere Ideen einfügen können und ob dies miteinander </w:t>
       </w:r>
       <w:r>
-        <w:t>fungieren,</w:t>
-      </w:r>
-      <w:r>
-        <w:t xml:space="preserve"> kann wenn ja dann haben wir es zur liste hinzugefügt wen nicht haben wir es auf der Liste durchgestochen. </w:t>
+        <w:t>fungieren</w:t>
+      </w:r>
+      <w:r>
+        <w:t xml:space="preserve"> kann</w:t>
+      </w:r>
+      <w:r>
+        <w:t>,</w:t>
+      </w:r>
+      <w:r>
+        <w:t xml:space="preserve"> wenn ja dann haben wir es zur liste hinzugefügt wen nicht haben wir es auf der Liste durchgestochen. </w:t>
       </w:r>
     </w:p>
     <w:p>
@@ -1131,13 +2742,13 @@
           <w:noProof/>
         </w:rPr>
         <w:drawing>
-          <wp:anchor distT="0" distB="0" distL="114300" distR="114300" simplePos="0" relativeHeight="251660288" behindDoc="0" locked="0" layoutInCell="1" allowOverlap="1" wp14:anchorId="7895139C" wp14:editId="3C99F6D3">
+          <wp:anchor distT="0" distB="0" distL="114300" distR="114300" simplePos="0" relativeHeight="251660288" behindDoc="0" locked="0" layoutInCell="1" allowOverlap="1" wp14:anchorId="7895139C" wp14:editId="39DEFC47">
             <wp:simplePos x="0" y="0"/>
             <wp:positionH relativeFrom="column">
-              <wp:posOffset>967105</wp:posOffset>
+              <wp:posOffset>796645</wp:posOffset>
             </wp:positionH>
             <wp:positionV relativeFrom="paragraph">
-              <wp:posOffset>543560</wp:posOffset>
+              <wp:posOffset>553454</wp:posOffset>
             </wp:positionV>
             <wp:extent cx="4278630" cy="2209800"/>
             <wp:effectExtent l="0" t="0" r="7620" b="0"/>
@@ -1156,7 +2767,7 @@
                     </pic:cNvPicPr>
                   </pic:nvPicPr>
                   <pic:blipFill>
-                    <a:blip r:embed="rId14" cstate="print">
+                    <a:blip r:embed="rId20" cstate="print">
                       <a:extLst>
                         <a:ext uri="{28A0092B-C50C-407E-A947-70E740481C1C}">
                           <a14:useLocalDpi xmlns:a14="http://schemas.microsoft.com/office/drawing/2010/main" val="0"/>
@@ -1194,7 +2805,13 @@
         </w:drawing>
       </w:r>
       <w:r>
-        <w:t xml:space="preserve">Am Anfang haben wir alle Hauptteile in einzelne Teile aufteilen dies dann zuflogt aussieht (siehe Bild). </w:t>
+        <w:t xml:space="preserve">Am Anfang haben wir alle Hauptteile in einzelne Teile aufteilen dies </w:t>
+      </w:r>
+      <w:r>
+        <w:t>wir dann Skizziert haben.</w:t>
+      </w:r>
+      <w:r>
+        <w:t xml:space="preserve"> (siehe Bild)</w:t>
       </w:r>
     </w:p>
     <w:p>
@@ -1205,7 +2822,7 @@
         <mc:AlternateContent>
           <mc:Choice Requires="wps">
             <w:drawing>
-              <wp:anchor distT="0" distB="0" distL="114300" distR="114300" simplePos="0" relativeHeight="251662336" behindDoc="0" locked="0" layoutInCell="1" allowOverlap="1" wp14:anchorId="73B1DDD2" wp14:editId="02B35604">
+              <wp:anchor distT="0" distB="0" distL="114300" distR="114300" simplePos="0" relativeHeight="251662336" behindDoc="0" locked="0" layoutInCell="1" allowOverlap="1" wp14:anchorId="73B1DDD2" wp14:editId="1295D9DD">
                 <wp:simplePos x="0" y="0"/>
                 <wp:positionH relativeFrom="column">
                   <wp:posOffset>1119505</wp:posOffset>
@@ -1241,7 +2858,7 @@
                         <w:txbxContent>
                           <w:p>
                             <w:pPr>
-                              <w:pStyle w:val="Beschriftung"/>
+                              <w:pStyle w:val="Caption"/>
                               <w:rPr>
                                 <w:noProof/>
                                 <w:sz w:val="24"/>
@@ -1251,14 +2868,27 @@
                             <w:r>
                               <w:t xml:space="preserve">Abbildung </w:t>
                             </w:r>
-                            <w:fldSimple w:instr=" SEQ Abbildung \* ARABIC ">
-                              <w:r>
-                                <w:rPr>
-                                  <w:noProof/>
-                                </w:rPr>
-                                <w:t>1</w:t>
-                              </w:r>
-                            </w:fldSimple>
+                            <w:r>
+                              <w:fldChar w:fldCharType="begin"/>
+                            </w:r>
+                            <w:r>
+                              <w:instrText xml:space="preserve"> SEQ Abbildung \* ARABIC </w:instrText>
+                            </w:r>
+                            <w:r>
+                              <w:fldChar w:fldCharType="separate"/>
+                            </w:r>
+                            <w:r>
+                              <w:rPr>
+                                <w:noProof/>
+                              </w:rPr>
+                              <w:t>1</w:t>
+                            </w:r>
+                            <w:r>
+                              <w:rPr>
+                                <w:noProof/>
+                              </w:rPr>
+                              <w:fldChar w:fldCharType="end"/>
+                            </w:r>
                             <w:r>
                               <w:t>Projekt in 4 Teile aufgeteilt die dann Zusammen verbunden sind</w:t>
                             </w:r>
@@ -1288,7 +2918,7 @@
                   <w:txbxContent>
                     <w:p>
                       <w:pPr>
-                        <w:pStyle w:val="Beschriftung"/>
+                        <w:pStyle w:val="Caption"/>
                         <w:rPr>
                           <w:noProof/>
                           <w:sz w:val="24"/>
@@ -1298,14 +2928,27 @@
                       <w:r>
                         <w:t xml:space="preserve">Abbildung </w:t>
                       </w:r>
-                      <w:fldSimple w:instr=" SEQ Abbildung \* ARABIC ">
-                        <w:r>
-                          <w:rPr>
-                            <w:noProof/>
-                          </w:rPr>
-                          <w:t>1</w:t>
-                        </w:r>
-                      </w:fldSimple>
+                      <w:r>
+                        <w:fldChar w:fldCharType="begin"/>
+                      </w:r>
+                      <w:r>
+                        <w:instrText xml:space="preserve"> SEQ Abbildung \* ARABIC </w:instrText>
+                      </w:r>
+                      <w:r>
+                        <w:fldChar w:fldCharType="separate"/>
+                      </w:r>
+                      <w:r>
+                        <w:rPr>
+                          <w:noProof/>
+                        </w:rPr>
+                        <w:t>1</w:t>
+                      </w:r>
+                      <w:r>
+                        <w:rPr>
+                          <w:noProof/>
+                        </w:rPr>
+                        <w:fldChar w:fldCharType="end"/>
+                      </w:r>
                       <w:r>
                         <w:t>Projekt in 4 Teile aufgeteilt die dann Zusammen verbunden sind</w:t>
                       </w:r>
@@ -1334,7 +2977,13 @@
         <w:t>vergrößern,</w:t>
       </w:r>
       <w:r>
-        <w:t xml:space="preserve"> dass alles reinpasst und es nicht in verschiedene </w:t>
+        <w:t xml:space="preserve"> </w:t>
+      </w:r>
+      <w:r>
+        <w:t>wo</w:t>
+      </w:r>
+      <w:r>
+        <w:t xml:space="preserve"> alles reinpasst und es nicht in verschiedene </w:t>
       </w:r>
       <w:r>
         <w:t>Teile</w:t>
@@ -1349,7 +2998,28 @@
         <w:t xml:space="preserve"> aufgeteilt werden</w:t>
       </w:r>
       <w:r>
-        <w:t xml:space="preserve">. Dies Dann auch biss zum ende so blieb. </w:t>
+        <w:t xml:space="preserve"> muss</w:t>
+      </w:r>
+      <w:r>
+        <w:t xml:space="preserve">. Dies Dann auch </w:t>
+      </w:r>
+      <w:r>
+        <w:t>bis</w:t>
+      </w:r>
+      <w:r>
+        <w:t xml:space="preserve"> zum </w:t>
+      </w:r>
+      <w:r>
+        <w:t>Ende</w:t>
+      </w:r>
+      <w:r>
+        <w:t xml:space="preserve"> </w:t>
+      </w:r>
+      <w:r>
+        <w:t xml:space="preserve">unsere Grundlage </w:t>
+      </w:r>
+      <w:r>
+        <w:t xml:space="preserve">so blieb. </w:t>
       </w:r>
     </w:p>
     <w:p>
@@ -1359,119 +3029,118 @@
     </w:p>
     <w:p>
       <w:pPr>
-        <w:pStyle w:val="berschrift1"/>
-      </w:pPr>
-      <w:bookmarkStart w:id="5" w:name="_Toc137510853"/>
-      <w:bookmarkStart w:id="6" w:name="_Toc137510891"/>
-      <w:r>
-        <w:lastRenderedPageBreak/>
+        <w:pStyle w:val="Heading1"/>
+      </w:pPr>
+      <w:bookmarkStart w:id="18" w:name="_Toc137510853"/>
+      <w:bookmarkStart w:id="19" w:name="_Toc137713039"/>
+      <w:r>
         <w:t>Umsetzung</w:t>
       </w:r>
-      <w:bookmarkEnd w:id="5"/>
-      <w:bookmarkEnd w:id="6"/>
-    </w:p>
-    <w:p>
-      <w:pPr>
-        <w:pStyle w:val="berschrift1"/>
-      </w:pPr>
-      <w:bookmarkStart w:id="7" w:name="_Toc137510854"/>
-      <w:bookmarkStart w:id="8" w:name="_Toc137510892"/>
+      <w:bookmarkEnd w:id="18"/>
+      <w:bookmarkEnd w:id="19"/>
+    </w:p>
+    <w:p>
+      <w:pPr>
+        <w:pStyle w:val="Heading1"/>
+      </w:pPr>
+      <w:bookmarkStart w:id="20" w:name="_Toc137510854"/>
+      <w:bookmarkStart w:id="21" w:name="_Toc137713040"/>
       <w:r>
         <w:t>Erklärung der Bauteile</w:t>
       </w:r>
-      <w:bookmarkEnd w:id="7"/>
-      <w:bookmarkEnd w:id="8"/>
-    </w:p>
-    <w:p>
-      <w:pPr>
-        <w:pStyle w:val="berschrift1"/>
-      </w:pPr>
-      <w:bookmarkStart w:id="9" w:name="_Toc137510855"/>
-      <w:bookmarkStart w:id="10" w:name="_Toc137510893"/>
+      <w:bookmarkEnd w:id="20"/>
+      <w:bookmarkEnd w:id="21"/>
+    </w:p>
+    <w:p>
+      <w:pPr>
+        <w:pStyle w:val="Heading1"/>
+      </w:pPr>
+      <w:bookmarkStart w:id="22" w:name="_Toc137510855"/>
+      <w:bookmarkStart w:id="23" w:name="_Toc137713041"/>
       <w:r>
         <w:t>Funktion</w:t>
       </w:r>
-      <w:bookmarkEnd w:id="9"/>
-      <w:bookmarkEnd w:id="10"/>
-    </w:p>
-    <w:p>
-      <w:pPr>
-        <w:pStyle w:val="berschrift1"/>
-      </w:pPr>
-      <w:bookmarkStart w:id="11" w:name="_Toc137510856"/>
-      <w:bookmarkStart w:id="12" w:name="_Toc137510894"/>
+      <w:bookmarkEnd w:id="22"/>
+      <w:bookmarkEnd w:id="23"/>
+    </w:p>
+    <w:p>
+      <w:pPr>
+        <w:pStyle w:val="Heading1"/>
+      </w:pPr>
+      <w:bookmarkStart w:id="24" w:name="_Toc137510856"/>
+      <w:bookmarkStart w:id="25" w:name="_Toc137713042"/>
       <w:r>
         <w:t>Aufbau</w:t>
       </w:r>
-      <w:bookmarkEnd w:id="11"/>
-      <w:bookmarkEnd w:id="12"/>
-    </w:p>
-    <w:p>
-      <w:pPr>
-        <w:pStyle w:val="berschrift1"/>
-      </w:pPr>
-      <w:bookmarkStart w:id="13" w:name="_Toc137510857"/>
-      <w:bookmarkStart w:id="14" w:name="_Toc137510895"/>
+      <w:bookmarkEnd w:id="24"/>
+      <w:bookmarkEnd w:id="25"/>
+    </w:p>
+    <w:p>
+      <w:pPr>
+        <w:pStyle w:val="Heading1"/>
+      </w:pPr>
+      <w:bookmarkStart w:id="26" w:name="_Toc137510857"/>
+      <w:bookmarkStart w:id="27" w:name="_Toc137713043"/>
       <w:r>
         <w:t>Schaltungsplan</w:t>
       </w:r>
-      <w:bookmarkEnd w:id="13"/>
-      <w:bookmarkEnd w:id="14"/>
-    </w:p>
-    <w:p>
-      <w:pPr>
-        <w:pStyle w:val="berschrift1"/>
-      </w:pPr>
-      <w:bookmarkStart w:id="15" w:name="_Toc137510858"/>
-      <w:bookmarkStart w:id="16" w:name="_Toc137510896"/>
+      <w:bookmarkEnd w:id="26"/>
+      <w:bookmarkEnd w:id="27"/>
+    </w:p>
+    <w:p>
+      <w:pPr>
+        <w:pStyle w:val="Heading1"/>
+      </w:pPr>
+      <w:bookmarkStart w:id="28" w:name="_Toc137510858"/>
+      <w:bookmarkStart w:id="29" w:name="_Toc137713044"/>
       <w:proofErr w:type="spellStart"/>
       <w:r>
         <w:t>Materialsliste</w:t>
       </w:r>
-      <w:bookmarkEnd w:id="15"/>
-      <w:bookmarkEnd w:id="16"/>
+      <w:bookmarkEnd w:id="28"/>
+      <w:bookmarkEnd w:id="29"/>
       <w:proofErr w:type="spellEnd"/>
     </w:p>
     <w:p>
       <w:pPr>
-        <w:pStyle w:val="berschrift1"/>
-      </w:pPr>
-      <w:bookmarkStart w:id="17" w:name="_Toc137510859"/>
-      <w:bookmarkStart w:id="18" w:name="_Toc137510897"/>
+        <w:pStyle w:val="Heading1"/>
+      </w:pPr>
+      <w:bookmarkStart w:id="30" w:name="_Toc137510859"/>
+      <w:bookmarkStart w:id="31" w:name="_Toc137713045"/>
       <w:r>
         <w:t>Abbildungsverzeichnis</w:t>
       </w:r>
-      <w:bookmarkEnd w:id="17"/>
-      <w:bookmarkEnd w:id="18"/>
-    </w:p>
-    <w:p>
-      <w:pPr>
-        <w:pStyle w:val="berschrift1"/>
-      </w:pPr>
-      <w:bookmarkStart w:id="19" w:name="_Toc137510860"/>
-      <w:bookmarkStart w:id="20" w:name="_Toc137510898"/>
+      <w:bookmarkEnd w:id="30"/>
+      <w:bookmarkEnd w:id="31"/>
+    </w:p>
+    <w:p>
+      <w:pPr>
+        <w:pStyle w:val="Heading1"/>
+      </w:pPr>
+      <w:bookmarkStart w:id="32" w:name="_Toc137510860"/>
+      <w:bookmarkStart w:id="33" w:name="_Toc137713046"/>
       <w:r>
         <w:t>Quellen</w:t>
       </w:r>
-      <w:bookmarkEnd w:id="19"/>
-      <w:bookmarkEnd w:id="20"/>
-    </w:p>
-    <w:p>
-      <w:pPr>
-        <w:pStyle w:val="berschrift1"/>
-      </w:pPr>
-      <w:bookmarkStart w:id="21" w:name="_Toc137510861"/>
-      <w:bookmarkStart w:id="22" w:name="_Toc137510899"/>
+      <w:bookmarkEnd w:id="32"/>
+      <w:bookmarkEnd w:id="33"/>
+    </w:p>
+    <w:p>
+      <w:pPr>
+        <w:pStyle w:val="Heading1"/>
+      </w:pPr>
+      <w:bookmarkStart w:id="34" w:name="_Toc137510861"/>
+      <w:bookmarkStart w:id="35" w:name="_Toc137713047"/>
       <w:r>
         <w:t>Anhang</w:t>
       </w:r>
-      <w:bookmarkEnd w:id="21"/>
-      <w:bookmarkEnd w:id="22"/>
+      <w:bookmarkEnd w:id="34"/>
+      <w:bookmarkEnd w:id="35"/>
     </w:p>
     <w:p/>
     <w:sectPr>
-      <w:footerReference w:type="default" r:id="rId15"/>
-      <w:footerReference w:type="first" r:id="rId16"/>
+      <w:footerReference w:type="default" r:id="rId21"/>
+      <w:footerReference w:type="first" r:id="rId22"/>
       <w:pgSz w:w="11906" w:h="16838"/>
       <w:pgMar w:top="1417" w:right="1417" w:bottom="1134" w:left="1417" w:header="708" w:footer="708" w:gutter="0"/>
       <w:cols w:space="708"/>
@@ -1487,11 +3156,11 @@
   <w:comment w:id="0" w:author="xyon Kevbchef" w:date="2023-06-03T12:20:00Z" w:initials="xK">
     <w:p>
       <w:pPr>
-        <w:pStyle w:val="Kommentartext"/>
+        <w:pStyle w:val="CommentText"/>
       </w:pPr>
       <w:r>
         <w:rPr>
-          <w:rStyle w:val="Kommentarzeichen"/>
+          <w:rStyle w:val="CommentReference"/>
         </w:rPr>
         <w:annotationRef/>
       </w:r>
@@ -1504,7 +3173,7 @@
     </w:p>
     <w:p>
       <w:pPr>
-        <w:pStyle w:val="Kommentartext"/>
+        <w:pStyle w:val="CommentText"/>
       </w:pPr>
       <w:r>
         <w:rPr>
@@ -1515,7 +3184,7 @@
     </w:p>
     <w:p>
       <w:pPr>
-        <w:pStyle w:val="Kommentartext"/>
+        <w:pStyle w:val="CommentText"/>
       </w:pPr>
       <w:r>
         <w:rPr>
@@ -1584,7 +3253,7 @@
     <w:sdtContent>
       <w:p>
         <w:pPr>
-          <w:pStyle w:val="Fuzeile"/>
+          <w:pStyle w:val="Footer"/>
         </w:pPr>
         <w:r>
           <w:fldChar w:fldCharType="begin"/>
@@ -1616,7 +3285,7 @@
   </w:sdt>
   <w:p>
     <w:pPr>
-      <w:pStyle w:val="Fuzeile"/>
+      <w:pStyle w:val="Footer"/>
     </w:pPr>
   </w:p>
 </w:ftr>
@@ -1626,7 +3295,7 @@
 <w:ftr xmlns:wpc="http://schemas.microsoft.com/office/word/2010/wordprocessingCanvas" xmlns:cx="http://schemas.microsoft.com/office/drawing/2014/chartex" xmlns:cx1="http://schemas.microsoft.com/office/drawing/2015/9/8/chartex" xmlns:cx2="http://schemas.microsoft.com/office/drawing/2015/10/21/chartex" xmlns:cx3="http://schemas.microsoft.com/office/drawing/2016/5/9/chartex" xmlns:cx4="http://schemas.microsoft.com/office/drawing/2016/5/10/chartex" xmlns:cx5="http://schemas.microsoft.com/office/drawing/2016/5/11/chartex" xmlns:cx6="http://schemas.microsoft.com/office/drawing/2016/5/12/chartex" xmlns:cx7="http://schemas.microsoft.com/office/drawing/2016/5/13/chartex" xmlns:cx8="http://schemas.microsoft.com/office/drawing/2016/5/14/chartex" xmlns:mc="http://schemas.openxmlformats.org/markup-compatibility/2006" xmlns:aink="http://schemas.microsoft.com/office/drawing/2016/ink" xmlns:am3d="http://schemas.microsoft.com/office/drawing/2017/model3d" xmlns:o="urn:schemas-microsoft-com:office:office" xmlns:oel="http://schemas.microsoft.com/office/2019/extlst" xmlns:r="http://schemas.openxmlformats.org/officeDocument/2006/relationships" xmlns:m="http://schemas.openxmlformats.org/officeDocument/2006/math" xmlns:v="urn:schemas-microsoft-com:vml" xmlns:wp14="http://schemas.microsoft.com/office/word/2010/wordprocessingDrawing" xmlns:wp="http://schemas.openxmlformats.org/drawingml/2006/wordprocessingDrawing" xmlns:w10="urn:schemas-microsoft-com:office:word" xmlns:w="http://schemas.openxmlformats.org/wordprocessingml/2006/main" xmlns:w14="http://schemas.microsoft.com/office/word/2010/wordml" xmlns:w15="http://schemas.microsoft.com/office/word/2012/wordml" xmlns:w16cex="http://schemas.microsoft.com/office/word/2018/wordml/cex" xmlns:w16cid="http://schemas.microsoft.com/office/word/2016/wordml/cid" xmlns:w16="http://schemas.microsoft.com/office/word/2018/wordml" xmlns:w16sdtdh="http://schemas.microsoft.com/office/word/2020/wordml/sdtdatahash" xmlns:w16se="http://schemas.microsoft.com/office/word/2015/wordml/symex" xmlns:wpg="http://schemas.microsoft.com/office/word/2010/wordprocessingGroup" xmlns:wpi="http://schemas.microsoft.com/office/word/2010/wordprocessingInk" xmlns:wne="http://schemas.microsoft.com/office/word/2006/wordml" xmlns:wps="http://schemas.microsoft.com/office/word/2010/wordprocessingShape" mc:Ignorable="w14 w15 w16se w16cid w16 w16cex w16sdtdh wp14">
   <w:p>
     <w:pPr>
-      <w:pStyle w:val="Fuzeile"/>
+      <w:pStyle w:val="Footer"/>
     </w:pPr>
     <w:r>
       <w:t xml:space="preserve">Muller Kevin </w:t>
@@ -1634,7 +3303,7 @@
   </w:p>
   <w:p>
     <w:pPr>
-      <w:pStyle w:val="Fuzeile"/>
+      <w:pStyle w:val="Footer"/>
     </w:pPr>
     <w:r>
       <w:t>Schroder Marten</w:t>
@@ -1642,7 +3311,7 @@
   </w:p>
   <w:p>
     <w:pPr>
-      <w:pStyle w:val="Fuzeile"/>
+      <w:pStyle w:val="Footer"/>
     </w:pPr>
     <w:r>
       <w:t>Pinto Lucas</w:t>
@@ -1668,6 +3337,1055 @@
     </w:p>
   </w:footnote>
 </w:footnotes>
+</file>
+
+<file path=word/numbering.xml><?xml version="1.0" encoding="utf-8"?>
+<w:numbering xmlns:wpc="http://schemas.microsoft.com/office/word/2010/wordprocessingCanvas" xmlns:cx="http://schemas.microsoft.com/office/drawing/2014/chartex" xmlns:cx1="http://schemas.microsoft.com/office/drawing/2015/9/8/chartex" xmlns:cx2="http://schemas.microsoft.com/office/drawing/2015/10/21/chartex" xmlns:cx3="http://schemas.microsoft.com/office/drawing/2016/5/9/chartex" xmlns:cx4="http://schemas.microsoft.com/office/drawing/2016/5/10/chartex" xmlns:cx5="http://schemas.microsoft.com/office/drawing/2016/5/11/chartex" xmlns:cx6="http://schemas.microsoft.com/office/drawing/2016/5/12/chartex" xmlns:cx7="http://schemas.microsoft.com/office/drawing/2016/5/13/chartex" xmlns:cx8="http://schemas.microsoft.com/office/drawing/2016/5/14/chartex" xmlns:mc="http://schemas.openxmlformats.org/markup-compatibility/2006" xmlns:aink="http://schemas.microsoft.com/office/drawing/2016/ink" xmlns:am3d="http://schemas.microsoft.com/office/drawing/2017/model3d" xmlns:o="urn:schemas-microsoft-com:office:office" xmlns:oel="http://schemas.microsoft.com/office/2019/extlst" xmlns:r="http://schemas.openxmlformats.org/officeDocument/2006/relationships" xmlns:m="http://schemas.openxmlformats.org/officeDocument/2006/math" xmlns:v="urn:schemas-microsoft-com:vml" xmlns:wp14="http://schemas.microsoft.com/office/word/2010/wordprocessingDrawing" xmlns:wp="http://schemas.openxmlformats.org/drawingml/2006/wordprocessingDrawing" xmlns:w10="urn:schemas-microsoft-com:office:word" xmlns:w="http://schemas.openxmlformats.org/wordprocessingml/2006/main" xmlns:w14="http://schemas.microsoft.com/office/word/2010/wordml" xmlns:w15="http://schemas.microsoft.com/office/word/2012/wordml" xmlns:w16cex="http://schemas.microsoft.com/office/word/2018/wordml/cex" xmlns:w16cid="http://schemas.microsoft.com/office/word/2016/wordml/cid" xmlns:w16="http://schemas.microsoft.com/office/word/2018/wordml" xmlns:w16sdtdh="http://schemas.microsoft.com/office/word/2020/wordml/sdtdatahash" xmlns:w16se="http://schemas.microsoft.com/office/word/2015/wordml/symex" xmlns:wpg="http://schemas.microsoft.com/office/word/2010/wordprocessingGroup" xmlns:wpi="http://schemas.microsoft.com/office/word/2010/wordprocessingInk" xmlns:wne="http://schemas.microsoft.com/office/word/2006/wordml" xmlns:wps="http://schemas.microsoft.com/office/word/2010/wordprocessingShape" mc:Ignorable="w14 w15 w16se w16cid w16 w16cex w16sdtdh wp14">
+  <w:abstractNum w:abstractNumId="0" w15:restartNumberingAfterBreak="0">
+    <w:nsid w:val="0A715018"/>
+    <w:multiLevelType w:val="hybridMultilevel"/>
+    <w:tmpl w:val="CB5AC95C"/>
+    <w:lvl w:ilvl="0" w:tplc="10070001">
+      <w:start w:val="1"/>
+      <w:numFmt w:val="bullet"/>
+      <w:lvlText w:val=""/>
+      <w:lvlJc w:val="left"/>
+      <w:pPr>
+        <w:ind w:left="720" w:hanging="360"/>
+      </w:pPr>
+      <w:rPr>
+        <w:rFonts w:ascii="Symbol" w:hAnsi="Symbol" w:hint="default"/>
+      </w:rPr>
+    </w:lvl>
+    <w:lvl w:ilvl="1" w:tplc="10070003" w:tentative="1">
+      <w:start w:val="1"/>
+      <w:numFmt w:val="bullet"/>
+      <w:lvlText w:val="o"/>
+      <w:lvlJc w:val="left"/>
+      <w:pPr>
+        <w:ind w:left="1440" w:hanging="360"/>
+      </w:pPr>
+      <w:rPr>
+        <w:rFonts w:ascii="Courier New" w:hAnsi="Courier New" w:cs="Courier New" w:hint="default"/>
+      </w:rPr>
+    </w:lvl>
+    <w:lvl w:ilvl="2" w:tplc="10070005" w:tentative="1">
+      <w:start w:val="1"/>
+      <w:numFmt w:val="bullet"/>
+      <w:lvlText w:val=""/>
+      <w:lvlJc w:val="left"/>
+      <w:pPr>
+        <w:ind w:left="2160" w:hanging="360"/>
+      </w:pPr>
+      <w:rPr>
+        <w:rFonts w:ascii="Wingdings" w:hAnsi="Wingdings" w:hint="default"/>
+      </w:rPr>
+    </w:lvl>
+    <w:lvl w:ilvl="3" w:tplc="10070001" w:tentative="1">
+      <w:start w:val="1"/>
+      <w:numFmt w:val="bullet"/>
+      <w:lvlText w:val=""/>
+      <w:lvlJc w:val="left"/>
+      <w:pPr>
+        <w:ind w:left="2880" w:hanging="360"/>
+      </w:pPr>
+      <w:rPr>
+        <w:rFonts w:ascii="Symbol" w:hAnsi="Symbol" w:hint="default"/>
+      </w:rPr>
+    </w:lvl>
+    <w:lvl w:ilvl="4" w:tplc="10070003" w:tentative="1">
+      <w:start w:val="1"/>
+      <w:numFmt w:val="bullet"/>
+      <w:lvlText w:val="o"/>
+      <w:lvlJc w:val="left"/>
+      <w:pPr>
+        <w:ind w:left="3600" w:hanging="360"/>
+      </w:pPr>
+      <w:rPr>
+        <w:rFonts w:ascii="Courier New" w:hAnsi="Courier New" w:cs="Courier New" w:hint="default"/>
+      </w:rPr>
+    </w:lvl>
+    <w:lvl w:ilvl="5" w:tplc="10070005" w:tentative="1">
+      <w:start w:val="1"/>
+      <w:numFmt w:val="bullet"/>
+      <w:lvlText w:val=""/>
+      <w:lvlJc w:val="left"/>
+      <w:pPr>
+        <w:ind w:left="4320" w:hanging="360"/>
+      </w:pPr>
+      <w:rPr>
+        <w:rFonts w:ascii="Wingdings" w:hAnsi="Wingdings" w:hint="default"/>
+      </w:rPr>
+    </w:lvl>
+    <w:lvl w:ilvl="6" w:tplc="10070001" w:tentative="1">
+      <w:start w:val="1"/>
+      <w:numFmt w:val="bullet"/>
+      <w:lvlText w:val=""/>
+      <w:lvlJc w:val="left"/>
+      <w:pPr>
+        <w:ind w:left="5040" w:hanging="360"/>
+      </w:pPr>
+      <w:rPr>
+        <w:rFonts w:ascii="Symbol" w:hAnsi="Symbol" w:hint="default"/>
+      </w:rPr>
+    </w:lvl>
+    <w:lvl w:ilvl="7" w:tplc="10070003" w:tentative="1">
+      <w:start w:val="1"/>
+      <w:numFmt w:val="bullet"/>
+      <w:lvlText w:val="o"/>
+      <w:lvlJc w:val="left"/>
+      <w:pPr>
+        <w:ind w:left="5760" w:hanging="360"/>
+      </w:pPr>
+      <w:rPr>
+        <w:rFonts w:ascii="Courier New" w:hAnsi="Courier New" w:cs="Courier New" w:hint="default"/>
+      </w:rPr>
+    </w:lvl>
+    <w:lvl w:ilvl="8" w:tplc="10070005" w:tentative="1">
+      <w:start w:val="1"/>
+      <w:numFmt w:val="bullet"/>
+      <w:lvlText w:val=""/>
+      <w:lvlJc w:val="left"/>
+      <w:pPr>
+        <w:ind w:left="6480" w:hanging="360"/>
+      </w:pPr>
+      <w:rPr>
+        <w:rFonts w:ascii="Wingdings" w:hAnsi="Wingdings" w:hint="default"/>
+      </w:rPr>
+    </w:lvl>
+  </w:abstractNum>
+  <w:abstractNum w:abstractNumId="1" w15:restartNumberingAfterBreak="0">
+    <w:nsid w:val="13E20013"/>
+    <w:multiLevelType w:val="hybridMultilevel"/>
+    <w:tmpl w:val="D7FC72E8"/>
+    <w:lvl w:ilvl="0" w:tplc="10070001">
+      <w:start w:val="1"/>
+      <w:numFmt w:val="bullet"/>
+      <w:lvlText w:val=""/>
+      <w:lvlJc w:val="left"/>
+      <w:pPr>
+        <w:ind w:left="720" w:hanging="360"/>
+      </w:pPr>
+      <w:rPr>
+        <w:rFonts w:ascii="Symbol" w:hAnsi="Symbol" w:hint="default"/>
+      </w:rPr>
+    </w:lvl>
+    <w:lvl w:ilvl="1" w:tplc="10070003" w:tentative="1">
+      <w:start w:val="1"/>
+      <w:numFmt w:val="bullet"/>
+      <w:lvlText w:val="o"/>
+      <w:lvlJc w:val="left"/>
+      <w:pPr>
+        <w:ind w:left="1440" w:hanging="360"/>
+      </w:pPr>
+      <w:rPr>
+        <w:rFonts w:ascii="Courier New" w:hAnsi="Courier New" w:cs="Courier New" w:hint="default"/>
+      </w:rPr>
+    </w:lvl>
+    <w:lvl w:ilvl="2" w:tplc="10070005" w:tentative="1">
+      <w:start w:val="1"/>
+      <w:numFmt w:val="bullet"/>
+      <w:lvlText w:val=""/>
+      <w:lvlJc w:val="left"/>
+      <w:pPr>
+        <w:ind w:left="2160" w:hanging="360"/>
+      </w:pPr>
+      <w:rPr>
+        <w:rFonts w:ascii="Wingdings" w:hAnsi="Wingdings" w:hint="default"/>
+      </w:rPr>
+    </w:lvl>
+    <w:lvl w:ilvl="3" w:tplc="10070001" w:tentative="1">
+      <w:start w:val="1"/>
+      <w:numFmt w:val="bullet"/>
+      <w:lvlText w:val=""/>
+      <w:lvlJc w:val="left"/>
+      <w:pPr>
+        <w:ind w:left="2880" w:hanging="360"/>
+      </w:pPr>
+      <w:rPr>
+        <w:rFonts w:ascii="Symbol" w:hAnsi="Symbol" w:hint="default"/>
+      </w:rPr>
+    </w:lvl>
+    <w:lvl w:ilvl="4" w:tplc="10070003" w:tentative="1">
+      <w:start w:val="1"/>
+      <w:numFmt w:val="bullet"/>
+      <w:lvlText w:val="o"/>
+      <w:lvlJc w:val="left"/>
+      <w:pPr>
+        <w:ind w:left="3600" w:hanging="360"/>
+      </w:pPr>
+      <w:rPr>
+        <w:rFonts w:ascii="Courier New" w:hAnsi="Courier New" w:cs="Courier New" w:hint="default"/>
+      </w:rPr>
+    </w:lvl>
+    <w:lvl w:ilvl="5" w:tplc="10070005" w:tentative="1">
+      <w:start w:val="1"/>
+      <w:numFmt w:val="bullet"/>
+      <w:lvlText w:val=""/>
+      <w:lvlJc w:val="left"/>
+      <w:pPr>
+        <w:ind w:left="4320" w:hanging="360"/>
+      </w:pPr>
+      <w:rPr>
+        <w:rFonts w:ascii="Wingdings" w:hAnsi="Wingdings" w:hint="default"/>
+      </w:rPr>
+    </w:lvl>
+    <w:lvl w:ilvl="6" w:tplc="10070001" w:tentative="1">
+      <w:start w:val="1"/>
+      <w:numFmt w:val="bullet"/>
+      <w:lvlText w:val=""/>
+      <w:lvlJc w:val="left"/>
+      <w:pPr>
+        <w:ind w:left="5040" w:hanging="360"/>
+      </w:pPr>
+      <w:rPr>
+        <w:rFonts w:ascii="Symbol" w:hAnsi="Symbol" w:hint="default"/>
+      </w:rPr>
+    </w:lvl>
+    <w:lvl w:ilvl="7" w:tplc="10070003" w:tentative="1">
+      <w:start w:val="1"/>
+      <w:numFmt w:val="bullet"/>
+      <w:lvlText w:val="o"/>
+      <w:lvlJc w:val="left"/>
+      <w:pPr>
+        <w:ind w:left="5760" w:hanging="360"/>
+      </w:pPr>
+      <w:rPr>
+        <w:rFonts w:ascii="Courier New" w:hAnsi="Courier New" w:cs="Courier New" w:hint="default"/>
+      </w:rPr>
+    </w:lvl>
+    <w:lvl w:ilvl="8" w:tplc="10070005" w:tentative="1">
+      <w:start w:val="1"/>
+      <w:numFmt w:val="bullet"/>
+      <w:lvlText w:val=""/>
+      <w:lvlJc w:val="left"/>
+      <w:pPr>
+        <w:ind w:left="6480" w:hanging="360"/>
+      </w:pPr>
+      <w:rPr>
+        <w:rFonts w:ascii="Wingdings" w:hAnsi="Wingdings" w:hint="default"/>
+      </w:rPr>
+    </w:lvl>
+  </w:abstractNum>
+  <w:abstractNum w:abstractNumId="2" w15:restartNumberingAfterBreak="0">
+    <w:nsid w:val="287258F7"/>
+    <w:multiLevelType w:val="hybridMultilevel"/>
+    <w:tmpl w:val="AA0280D8"/>
+    <w:lvl w:ilvl="0" w:tplc="10070001">
+      <w:start w:val="1"/>
+      <w:numFmt w:val="bullet"/>
+      <w:lvlText w:val=""/>
+      <w:lvlJc w:val="left"/>
+      <w:pPr>
+        <w:ind w:left="720" w:hanging="360"/>
+      </w:pPr>
+      <w:rPr>
+        <w:rFonts w:ascii="Symbol" w:hAnsi="Symbol" w:hint="default"/>
+      </w:rPr>
+    </w:lvl>
+    <w:lvl w:ilvl="1" w:tplc="10070003" w:tentative="1">
+      <w:start w:val="1"/>
+      <w:numFmt w:val="bullet"/>
+      <w:lvlText w:val="o"/>
+      <w:lvlJc w:val="left"/>
+      <w:pPr>
+        <w:ind w:left="1440" w:hanging="360"/>
+      </w:pPr>
+      <w:rPr>
+        <w:rFonts w:ascii="Courier New" w:hAnsi="Courier New" w:cs="Courier New" w:hint="default"/>
+      </w:rPr>
+    </w:lvl>
+    <w:lvl w:ilvl="2" w:tplc="10070005" w:tentative="1">
+      <w:start w:val="1"/>
+      <w:numFmt w:val="bullet"/>
+      <w:lvlText w:val=""/>
+      <w:lvlJc w:val="left"/>
+      <w:pPr>
+        <w:ind w:left="2160" w:hanging="360"/>
+      </w:pPr>
+      <w:rPr>
+        <w:rFonts w:ascii="Wingdings" w:hAnsi="Wingdings" w:hint="default"/>
+      </w:rPr>
+    </w:lvl>
+    <w:lvl w:ilvl="3" w:tplc="10070001" w:tentative="1">
+      <w:start w:val="1"/>
+      <w:numFmt w:val="bullet"/>
+      <w:lvlText w:val=""/>
+      <w:lvlJc w:val="left"/>
+      <w:pPr>
+        <w:ind w:left="2880" w:hanging="360"/>
+      </w:pPr>
+      <w:rPr>
+        <w:rFonts w:ascii="Symbol" w:hAnsi="Symbol" w:hint="default"/>
+      </w:rPr>
+    </w:lvl>
+    <w:lvl w:ilvl="4" w:tplc="10070003" w:tentative="1">
+      <w:start w:val="1"/>
+      <w:numFmt w:val="bullet"/>
+      <w:lvlText w:val="o"/>
+      <w:lvlJc w:val="left"/>
+      <w:pPr>
+        <w:ind w:left="3600" w:hanging="360"/>
+      </w:pPr>
+      <w:rPr>
+        <w:rFonts w:ascii="Courier New" w:hAnsi="Courier New" w:cs="Courier New" w:hint="default"/>
+      </w:rPr>
+    </w:lvl>
+    <w:lvl w:ilvl="5" w:tplc="10070005" w:tentative="1">
+      <w:start w:val="1"/>
+      <w:numFmt w:val="bullet"/>
+      <w:lvlText w:val=""/>
+      <w:lvlJc w:val="left"/>
+      <w:pPr>
+        <w:ind w:left="4320" w:hanging="360"/>
+      </w:pPr>
+      <w:rPr>
+        <w:rFonts w:ascii="Wingdings" w:hAnsi="Wingdings" w:hint="default"/>
+      </w:rPr>
+    </w:lvl>
+    <w:lvl w:ilvl="6" w:tplc="10070001" w:tentative="1">
+      <w:start w:val="1"/>
+      <w:numFmt w:val="bullet"/>
+      <w:lvlText w:val=""/>
+      <w:lvlJc w:val="left"/>
+      <w:pPr>
+        <w:ind w:left="5040" w:hanging="360"/>
+      </w:pPr>
+      <w:rPr>
+        <w:rFonts w:ascii="Symbol" w:hAnsi="Symbol" w:hint="default"/>
+      </w:rPr>
+    </w:lvl>
+    <w:lvl w:ilvl="7" w:tplc="10070003" w:tentative="1">
+      <w:start w:val="1"/>
+      <w:numFmt w:val="bullet"/>
+      <w:lvlText w:val="o"/>
+      <w:lvlJc w:val="left"/>
+      <w:pPr>
+        <w:ind w:left="5760" w:hanging="360"/>
+      </w:pPr>
+      <w:rPr>
+        <w:rFonts w:ascii="Courier New" w:hAnsi="Courier New" w:cs="Courier New" w:hint="default"/>
+      </w:rPr>
+    </w:lvl>
+    <w:lvl w:ilvl="8" w:tplc="10070005" w:tentative="1">
+      <w:start w:val="1"/>
+      <w:numFmt w:val="bullet"/>
+      <w:lvlText w:val=""/>
+      <w:lvlJc w:val="left"/>
+      <w:pPr>
+        <w:ind w:left="6480" w:hanging="360"/>
+      </w:pPr>
+      <w:rPr>
+        <w:rFonts w:ascii="Wingdings" w:hAnsi="Wingdings" w:hint="default"/>
+      </w:rPr>
+    </w:lvl>
+  </w:abstractNum>
+  <w:abstractNum w:abstractNumId="3" w15:restartNumberingAfterBreak="0">
+    <w:nsid w:val="447D2FB6"/>
+    <w:multiLevelType w:val="hybridMultilevel"/>
+    <w:tmpl w:val="1AEC2CD8"/>
+    <w:lvl w:ilvl="0" w:tplc="10070001">
+      <w:start w:val="1"/>
+      <w:numFmt w:val="bullet"/>
+      <w:lvlText w:val=""/>
+      <w:lvlJc w:val="left"/>
+      <w:pPr>
+        <w:ind w:left="720" w:hanging="360"/>
+      </w:pPr>
+      <w:rPr>
+        <w:rFonts w:ascii="Symbol" w:hAnsi="Symbol" w:hint="default"/>
+      </w:rPr>
+    </w:lvl>
+    <w:lvl w:ilvl="1" w:tplc="10070003" w:tentative="1">
+      <w:start w:val="1"/>
+      <w:numFmt w:val="bullet"/>
+      <w:lvlText w:val="o"/>
+      <w:lvlJc w:val="left"/>
+      <w:pPr>
+        <w:ind w:left="1440" w:hanging="360"/>
+      </w:pPr>
+      <w:rPr>
+        <w:rFonts w:ascii="Courier New" w:hAnsi="Courier New" w:cs="Courier New" w:hint="default"/>
+      </w:rPr>
+    </w:lvl>
+    <w:lvl w:ilvl="2" w:tplc="10070005" w:tentative="1">
+      <w:start w:val="1"/>
+      <w:numFmt w:val="bullet"/>
+      <w:lvlText w:val=""/>
+      <w:lvlJc w:val="left"/>
+      <w:pPr>
+        <w:ind w:left="2160" w:hanging="360"/>
+      </w:pPr>
+      <w:rPr>
+        <w:rFonts w:ascii="Wingdings" w:hAnsi="Wingdings" w:hint="default"/>
+      </w:rPr>
+    </w:lvl>
+    <w:lvl w:ilvl="3" w:tplc="10070001" w:tentative="1">
+      <w:start w:val="1"/>
+      <w:numFmt w:val="bullet"/>
+      <w:lvlText w:val=""/>
+      <w:lvlJc w:val="left"/>
+      <w:pPr>
+        <w:ind w:left="2880" w:hanging="360"/>
+      </w:pPr>
+      <w:rPr>
+        <w:rFonts w:ascii="Symbol" w:hAnsi="Symbol" w:hint="default"/>
+      </w:rPr>
+    </w:lvl>
+    <w:lvl w:ilvl="4" w:tplc="10070003" w:tentative="1">
+      <w:start w:val="1"/>
+      <w:numFmt w:val="bullet"/>
+      <w:lvlText w:val="o"/>
+      <w:lvlJc w:val="left"/>
+      <w:pPr>
+        <w:ind w:left="3600" w:hanging="360"/>
+      </w:pPr>
+      <w:rPr>
+        <w:rFonts w:ascii="Courier New" w:hAnsi="Courier New" w:cs="Courier New" w:hint="default"/>
+      </w:rPr>
+    </w:lvl>
+    <w:lvl w:ilvl="5" w:tplc="10070005" w:tentative="1">
+      <w:start w:val="1"/>
+      <w:numFmt w:val="bullet"/>
+      <w:lvlText w:val=""/>
+      <w:lvlJc w:val="left"/>
+      <w:pPr>
+        <w:ind w:left="4320" w:hanging="360"/>
+      </w:pPr>
+      <w:rPr>
+        <w:rFonts w:ascii="Wingdings" w:hAnsi="Wingdings" w:hint="default"/>
+      </w:rPr>
+    </w:lvl>
+    <w:lvl w:ilvl="6" w:tplc="10070001" w:tentative="1">
+      <w:start w:val="1"/>
+      <w:numFmt w:val="bullet"/>
+      <w:lvlText w:val=""/>
+      <w:lvlJc w:val="left"/>
+      <w:pPr>
+        <w:ind w:left="5040" w:hanging="360"/>
+      </w:pPr>
+      <w:rPr>
+        <w:rFonts w:ascii="Symbol" w:hAnsi="Symbol" w:hint="default"/>
+      </w:rPr>
+    </w:lvl>
+    <w:lvl w:ilvl="7" w:tplc="10070003" w:tentative="1">
+      <w:start w:val="1"/>
+      <w:numFmt w:val="bullet"/>
+      <w:lvlText w:val="o"/>
+      <w:lvlJc w:val="left"/>
+      <w:pPr>
+        <w:ind w:left="5760" w:hanging="360"/>
+      </w:pPr>
+      <w:rPr>
+        <w:rFonts w:ascii="Courier New" w:hAnsi="Courier New" w:cs="Courier New" w:hint="default"/>
+      </w:rPr>
+    </w:lvl>
+    <w:lvl w:ilvl="8" w:tplc="10070005" w:tentative="1">
+      <w:start w:val="1"/>
+      <w:numFmt w:val="bullet"/>
+      <w:lvlText w:val=""/>
+      <w:lvlJc w:val="left"/>
+      <w:pPr>
+        <w:ind w:left="6480" w:hanging="360"/>
+      </w:pPr>
+      <w:rPr>
+        <w:rFonts w:ascii="Wingdings" w:hAnsi="Wingdings" w:hint="default"/>
+      </w:rPr>
+    </w:lvl>
+  </w:abstractNum>
+  <w:abstractNum w:abstractNumId="4" w15:restartNumberingAfterBreak="0">
+    <w:nsid w:val="51E159CB"/>
+    <w:multiLevelType w:val="hybridMultilevel"/>
+    <w:tmpl w:val="26FAC074"/>
+    <w:lvl w:ilvl="0" w:tplc="10070001">
+      <w:start w:val="1"/>
+      <w:numFmt w:val="bullet"/>
+      <w:lvlText w:val=""/>
+      <w:lvlJc w:val="left"/>
+      <w:pPr>
+        <w:ind w:left="720" w:hanging="360"/>
+      </w:pPr>
+      <w:rPr>
+        <w:rFonts w:ascii="Symbol" w:hAnsi="Symbol" w:hint="default"/>
+      </w:rPr>
+    </w:lvl>
+    <w:lvl w:ilvl="1" w:tplc="10070003" w:tentative="1">
+      <w:start w:val="1"/>
+      <w:numFmt w:val="bullet"/>
+      <w:lvlText w:val="o"/>
+      <w:lvlJc w:val="left"/>
+      <w:pPr>
+        <w:ind w:left="1440" w:hanging="360"/>
+      </w:pPr>
+      <w:rPr>
+        <w:rFonts w:ascii="Courier New" w:hAnsi="Courier New" w:cs="Courier New" w:hint="default"/>
+      </w:rPr>
+    </w:lvl>
+    <w:lvl w:ilvl="2" w:tplc="10070005" w:tentative="1">
+      <w:start w:val="1"/>
+      <w:numFmt w:val="bullet"/>
+      <w:lvlText w:val=""/>
+      <w:lvlJc w:val="left"/>
+      <w:pPr>
+        <w:ind w:left="2160" w:hanging="360"/>
+      </w:pPr>
+      <w:rPr>
+        <w:rFonts w:ascii="Wingdings" w:hAnsi="Wingdings" w:hint="default"/>
+      </w:rPr>
+    </w:lvl>
+    <w:lvl w:ilvl="3" w:tplc="10070001" w:tentative="1">
+      <w:start w:val="1"/>
+      <w:numFmt w:val="bullet"/>
+      <w:lvlText w:val=""/>
+      <w:lvlJc w:val="left"/>
+      <w:pPr>
+        <w:ind w:left="2880" w:hanging="360"/>
+      </w:pPr>
+      <w:rPr>
+        <w:rFonts w:ascii="Symbol" w:hAnsi="Symbol" w:hint="default"/>
+      </w:rPr>
+    </w:lvl>
+    <w:lvl w:ilvl="4" w:tplc="10070003" w:tentative="1">
+      <w:start w:val="1"/>
+      <w:numFmt w:val="bullet"/>
+      <w:lvlText w:val="o"/>
+      <w:lvlJc w:val="left"/>
+      <w:pPr>
+        <w:ind w:left="3600" w:hanging="360"/>
+      </w:pPr>
+      <w:rPr>
+        <w:rFonts w:ascii="Courier New" w:hAnsi="Courier New" w:cs="Courier New" w:hint="default"/>
+      </w:rPr>
+    </w:lvl>
+    <w:lvl w:ilvl="5" w:tplc="10070005" w:tentative="1">
+      <w:start w:val="1"/>
+      <w:numFmt w:val="bullet"/>
+      <w:lvlText w:val=""/>
+      <w:lvlJc w:val="left"/>
+      <w:pPr>
+        <w:ind w:left="4320" w:hanging="360"/>
+      </w:pPr>
+      <w:rPr>
+        <w:rFonts w:ascii="Wingdings" w:hAnsi="Wingdings" w:hint="default"/>
+      </w:rPr>
+    </w:lvl>
+    <w:lvl w:ilvl="6" w:tplc="10070001" w:tentative="1">
+      <w:start w:val="1"/>
+      <w:numFmt w:val="bullet"/>
+      <w:lvlText w:val=""/>
+      <w:lvlJc w:val="left"/>
+      <w:pPr>
+        <w:ind w:left="5040" w:hanging="360"/>
+      </w:pPr>
+      <w:rPr>
+        <w:rFonts w:ascii="Symbol" w:hAnsi="Symbol" w:hint="default"/>
+      </w:rPr>
+    </w:lvl>
+    <w:lvl w:ilvl="7" w:tplc="10070003" w:tentative="1">
+      <w:start w:val="1"/>
+      <w:numFmt w:val="bullet"/>
+      <w:lvlText w:val="o"/>
+      <w:lvlJc w:val="left"/>
+      <w:pPr>
+        <w:ind w:left="5760" w:hanging="360"/>
+      </w:pPr>
+      <w:rPr>
+        <w:rFonts w:ascii="Courier New" w:hAnsi="Courier New" w:cs="Courier New" w:hint="default"/>
+      </w:rPr>
+    </w:lvl>
+    <w:lvl w:ilvl="8" w:tplc="10070005" w:tentative="1">
+      <w:start w:val="1"/>
+      <w:numFmt w:val="bullet"/>
+      <w:lvlText w:val=""/>
+      <w:lvlJc w:val="left"/>
+      <w:pPr>
+        <w:ind w:left="6480" w:hanging="360"/>
+      </w:pPr>
+      <w:rPr>
+        <w:rFonts w:ascii="Wingdings" w:hAnsi="Wingdings" w:hint="default"/>
+      </w:rPr>
+    </w:lvl>
+  </w:abstractNum>
+  <w:abstractNum w:abstractNumId="5" w15:restartNumberingAfterBreak="0">
+    <w:nsid w:val="58E64782"/>
+    <w:multiLevelType w:val="hybridMultilevel"/>
+    <w:tmpl w:val="06C4F9CC"/>
+    <w:lvl w:ilvl="0" w:tplc="10070001">
+      <w:start w:val="1"/>
+      <w:numFmt w:val="bullet"/>
+      <w:lvlText w:val=""/>
+      <w:lvlJc w:val="left"/>
+      <w:pPr>
+        <w:ind w:left="720" w:hanging="360"/>
+      </w:pPr>
+      <w:rPr>
+        <w:rFonts w:ascii="Symbol" w:hAnsi="Symbol" w:hint="default"/>
+      </w:rPr>
+    </w:lvl>
+    <w:lvl w:ilvl="1" w:tplc="10070003" w:tentative="1">
+      <w:start w:val="1"/>
+      <w:numFmt w:val="bullet"/>
+      <w:lvlText w:val="o"/>
+      <w:lvlJc w:val="left"/>
+      <w:pPr>
+        <w:ind w:left="1440" w:hanging="360"/>
+      </w:pPr>
+      <w:rPr>
+        <w:rFonts w:ascii="Courier New" w:hAnsi="Courier New" w:cs="Courier New" w:hint="default"/>
+      </w:rPr>
+    </w:lvl>
+    <w:lvl w:ilvl="2" w:tplc="10070005" w:tentative="1">
+      <w:start w:val="1"/>
+      <w:numFmt w:val="bullet"/>
+      <w:lvlText w:val=""/>
+      <w:lvlJc w:val="left"/>
+      <w:pPr>
+        <w:ind w:left="2160" w:hanging="360"/>
+      </w:pPr>
+      <w:rPr>
+        <w:rFonts w:ascii="Wingdings" w:hAnsi="Wingdings" w:hint="default"/>
+      </w:rPr>
+    </w:lvl>
+    <w:lvl w:ilvl="3" w:tplc="10070001" w:tentative="1">
+      <w:start w:val="1"/>
+      <w:numFmt w:val="bullet"/>
+      <w:lvlText w:val=""/>
+      <w:lvlJc w:val="left"/>
+      <w:pPr>
+        <w:ind w:left="2880" w:hanging="360"/>
+      </w:pPr>
+      <w:rPr>
+        <w:rFonts w:ascii="Symbol" w:hAnsi="Symbol" w:hint="default"/>
+      </w:rPr>
+    </w:lvl>
+    <w:lvl w:ilvl="4" w:tplc="10070003" w:tentative="1">
+      <w:start w:val="1"/>
+      <w:numFmt w:val="bullet"/>
+      <w:lvlText w:val="o"/>
+      <w:lvlJc w:val="left"/>
+      <w:pPr>
+        <w:ind w:left="3600" w:hanging="360"/>
+      </w:pPr>
+      <w:rPr>
+        <w:rFonts w:ascii="Courier New" w:hAnsi="Courier New" w:cs="Courier New" w:hint="default"/>
+      </w:rPr>
+    </w:lvl>
+    <w:lvl w:ilvl="5" w:tplc="10070005" w:tentative="1">
+      <w:start w:val="1"/>
+      <w:numFmt w:val="bullet"/>
+      <w:lvlText w:val=""/>
+      <w:lvlJc w:val="left"/>
+      <w:pPr>
+        <w:ind w:left="4320" w:hanging="360"/>
+      </w:pPr>
+      <w:rPr>
+        <w:rFonts w:ascii="Wingdings" w:hAnsi="Wingdings" w:hint="default"/>
+      </w:rPr>
+    </w:lvl>
+    <w:lvl w:ilvl="6" w:tplc="10070001" w:tentative="1">
+      <w:start w:val="1"/>
+      <w:numFmt w:val="bullet"/>
+      <w:lvlText w:val=""/>
+      <w:lvlJc w:val="left"/>
+      <w:pPr>
+        <w:ind w:left="5040" w:hanging="360"/>
+      </w:pPr>
+      <w:rPr>
+        <w:rFonts w:ascii="Symbol" w:hAnsi="Symbol" w:hint="default"/>
+      </w:rPr>
+    </w:lvl>
+    <w:lvl w:ilvl="7" w:tplc="10070003" w:tentative="1">
+      <w:start w:val="1"/>
+      <w:numFmt w:val="bullet"/>
+      <w:lvlText w:val="o"/>
+      <w:lvlJc w:val="left"/>
+      <w:pPr>
+        <w:ind w:left="5760" w:hanging="360"/>
+      </w:pPr>
+      <w:rPr>
+        <w:rFonts w:ascii="Courier New" w:hAnsi="Courier New" w:cs="Courier New" w:hint="default"/>
+      </w:rPr>
+    </w:lvl>
+    <w:lvl w:ilvl="8" w:tplc="10070005" w:tentative="1">
+      <w:start w:val="1"/>
+      <w:numFmt w:val="bullet"/>
+      <w:lvlText w:val=""/>
+      <w:lvlJc w:val="left"/>
+      <w:pPr>
+        <w:ind w:left="6480" w:hanging="360"/>
+      </w:pPr>
+      <w:rPr>
+        <w:rFonts w:ascii="Wingdings" w:hAnsi="Wingdings" w:hint="default"/>
+      </w:rPr>
+    </w:lvl>
+  </w:abstractNum>
+  <w:abstractNum w:abstractNumId="6" w15:restartNumberingAfterBreak="0">
+    <w:nsid w:val="60264BE6"/>
+    <w:multiLevelType w:val="hybridMultilevel"/>
+    <w:tmpl w:val="FE3026DC"/>
+    <w:lvl w:ilvl="0" w:tplc="1007000B">
+      <w:start w:val="1"/>
+      <w:numFmt w:val="bullet"/>
+      <w:lvlText w:val=""/>
+      <w:lvlJc w:val="left"/>
+      <w:pPr>
+        <w:ind w:left="720" w:hanging="360"/>
+      </w:pPr>
+      <w:rPr>
+        <w:rFonts w:ascii="Wingdings" w:hAnsi="Wingdings" w:hint="default"/>
+      </w:rPr>
+    </w:lvl>
+    <w:lvl w:ilvl="1" w:tplc="10070003" w:tentative="1">
+      <w:start w:val="1"/>
+      <w:numFmt w:val="bullet"/>
+      <w:lvlText w:val="o"/>
+      <w:lvlJc w:val="left"/>
+      <w:pPr>
+        <w:ind w:left="1440" w:hanging="360"/>
+      </w:pPr>
+      <w:rPr>
+        <w:rFonts w:ascii="Courier New" w:hAnsi="Courier New" w:cs="Courier New" w:hint="default"/>
+      </w:rPr>
+    </w:lvl>
+    <w:lvl w:ilvl="2" w:tplc="10070005" w:tentative="1">
+      <w:start w:val="1"/>
+      <w:numFmt w:val="bullet"/>
+      <w:lvlText w:val=""/>
+      <w:lvlJc w:val="left"/>
+      <w:pPr>
+        <w:ind w:left="2160" w:hanging="360"/>
+      </w:pPr>
+      <w:rPr>
+        <w:rFonts w:ascii="Wingdings" w:hAnsi="Wingdings" w:hint="default"/>
+      </w:rPr>
+    </w:lvl>
+    <w:lvl w:ilvl="3" w:tplc="10070001" w:tentative="1">
+      <w:start w:val="1"/>
+      <w:numFmt w:val="bullet"/>
+      <w:lvlText w:val=""/>
+      <w:lvlJc w:val="left"/>
+      <w:pPr>
+        <w:ind w:left="2880" w:hanging="360"/>
+      </w:pPr>
+      <w:rPr>
+        <w:rFonts w:ascii="Symbol" w:hAnsi="Symbol" w:hint="default"/>
+      </w:rPr>
+    </w:lvl>
+    <w:lvl w:ilvl="4" w:tplc="10070003" w:tentative="1">
+      <w:start w:val="1"/>
+      <w:numFmt w:val="bullet"/>
+      <w:lvlText w:val="o"/>
+      <w:lvlJc w:val="left"/>
+      <w:pPr>
+        <w:ind w:left="3600" w:hanging="360"/>
+      </w:pPr>
+      <w:rPr>
+        <w:rFonts w:ascii="Courier New" w:hAnsi="Courier New" w:cs="Courier New" w:hint="default"/>
+      </w:rPr>
+    </w:lvl>
+    <w:lvl w:ilvl="5" w:tplc="10070005" w:tentative="1">
+      <w:start w:val="1"/>
+      <w:numFmt w:val="bullet"/>
+      <w:lvlText w:val=""/>
+      <w:lvlJc w:val="left"/>
+      <w:pPr>
+        <w:ind w:left="4320" w:hanging="360"/>
+      </w:pPr>
+      <w:rPr>
+        <w:rFonts w:ascii="Wingdings" w:hAnsi="Wingdings" w:hint="default"/>
+      </w:rPr>
+    </w:lvl>
+    <w:lvl w:ilvl="6" w:tplc="10070001" w:tentative="1">
+      <w:start w:val="1"/>
+      <w:numFmt w:val="bullet"/>
+      <w:lvlText w:val=""/>
+      <w:lvlJc w:val="left"/>
+      <w:pPr>
+        <w:ind w:left="5040" w:hanging="360"/>
+      </w:pPr>
+      <w:rPr>
+        <w:rFonts w:ascii="Symbol" w:hAnsi="Symbol" w:hint="default"/>
+      </w:rPr>
+    </w:lvl>
+    <w:lvl w:ilvl="7" w:tplc="10070003" w:tentative="1">
+      <w:start w:val="1"/>
+      <w:numFmt w:val="bullet"/>
+      <w:lvlText w:val="o"/>
+      <w:lvlJc w:val="left"/>
+      <w:pPr>
+        <w:ind w:left="5760" w:hanging="360"/>
+      </w:pPr>
+      <w:rPr>
+        <w:rFonts w:ascii="Courier New" w:hAnsi="Courier New" w:cs="Courier New" w:hint="default"/>
+      </w:rPr>
+    </w:lvl>
+    <w:lvl w:ilvl="8" w:tplc="10070005" w:tentative="1">
+      <w:start w:val="1"/>
+      <w:numFmt w:val="bullet"/>
+      <w:lvlText w:val=""/>
+      <w:lvlJc w:val="left"/>
+      <w:pPr>
+        <w:ind w:left="6480" w:hanging="360"/>
+      </w:pPr>
+      <w:rPr>
+        <w:rFonts w:ascii="Wingdings" w:hAnsi="Wingdings" w:hint="default"/>
+      </w:rPr>
+    </w:lvl>
+  </w:abstractNum>
+  <w:abstractNum w:abstractNumId="7" w15:restartNumberingAfterBreak="0">
+    <w:nsid w:val="692C7E2F"/>
+    <w:multiLevelType w:val="hybridMultilevel"/>
+    <w:tmpl w:val="3502F064"/>
+    <w:lvl w:ilvl="0" w:tplc="10070001">
+      <w:start w:val="1"/>
+      <w:numFmt w:val="bullet"/>
+      <w:lvlText w:val=""/>
+      <w:lvlJc w:val="left"/>
+      <w:pPr>
+        <w:ind w:left="720" w:hanging="360"/>
+      </w:pPr>
+      <w:rPr>
+        <w:rFonts w:ascii="Symbol" w:hAnsi="Symbol" w:hint="default"/>
+      </w:rPr>
+    </w:lvl>
+    <w:lvl w:ilvl="1" w:tplc="10070003" w:tentative="1">
+      <w:start w:val="1"/>
+      <w:numFmt w:val="bullet"/>
+      <w:lvlText w:val="o"/>
+      <w:lvlJc w:val="left"/>
+      <w:pPr>
+        <w:ind w:left="1440" w:hanging="360"/>
+      </w:pPr>
+      <w:rPr>
+        <w:rFonts w:ascii="Courier New" w:hAnsi="Courier New" w:cs="Courier New" w:hint="default"/>
+      </w:rPr>
+    </w:lvl>
+    <w:lvl w:ilvl="2" w:tplc="10070005" w:tentative="1">
+      <w:start w:val="1"/>
+      <w:numFmt w:val="bullet"/>
+      <w:lvlText w:val=""/>
+      <w:lvlJc w:val="left"/>
+      <w:pPr>
+        <w:ind w:left="2160" w:hanging="360"/>
+      </w:pPr>
+      <w:rPr>
+        <w:rFonts w:ascii="Wingdings" w:hAnsi="Wingdings" w:hint="default"/>
+      </w:rPr>
+    </w:lvl>
+    <w:lvl w:ilvl="3" w:tplc="10070001" w:tentative="1">
+      <w:start w:val="1"/>
+      <w:numFmt w:val="bullet"/>
+      <w:lvlText w:val=""/>
+      <w:lvlJc w:val="left"/>
+      <w:pPr>
+        <w:ind w:left="2880" w:hanging="360"/>
+      </w:pPr>
+      <w:rPr>
+        <w:rFonts w:ascii="Symbol" w:hAnsi="Symbol" w:hint="default"/>
+      </w:rPr>
+    </w:lvl>
+    <w:lvl w:ilvl="4" w:tplc="10070003" w:tentative="1">
+      <w:start w:val="1"/>
+      <w:numFmt w:val="bullet"/>
+      <w:lvlText w:val="o"/>
+      <w:lvlJc w:val="left"/>
+      <w:pPr>
+        <w:ind w:left="3600" w:hanging="360"/>
+      </w:pPr>
+      <w:rPr>
+        <w:rFonts w:ascii="Courier New" w:hAnsi="Courier New" w:cs="Courier New" w:hint="default"/>
+      </w:rPr>
+    </w:lvl>
+    <w:lvl w:ilvl="5" w:tplc="10070005" w:tentative="1">
+      <w:start w:val="1"/>
+      <w:numFmt w:val="bullet"/>
+      <w:lvlText w:val=""/>
+      <w:lvlJc w:val="left"/>
+      <w:pPr>
+        <w:ind w:left="4320" w:hanging="360"/>
+      </w:pPr>
+      <w:rPr>
+        <w:rFonts w:ascii="Wingdings" w:hAnsi="Wingdings" w:hint="default"/>
+      </w:rPr>
+    </w:lvl>
+    <w:lvl w:ilvl="6" w:tplc="10070001" w:tentative="1">
+      <w:start w:val="1"/>
+      <w:numFmt w:val="bullet"/>
+      <w:lvlText w:val=""/>
+      <w:lvlJc w:val="left"/>
+      <w:pPr>
+        <w:ind w:left="5040" w:hanging="360"/>
+      </w:pPr>
+      <w:rPr>
+        <w:rFonts w:ascii="Symbol" w:hAnsi="Symbol" w:hint="default"/>
+      </w:rPr>
+    </w:lvl>
+    <w:lvl w:ilvl="7" w:tplc="10070003" w:tentative="1">
+      <w:start w:val="1"/>
+      <w:numFmt w:val="bullet"/>
+      <w:lvlText w:val="o"/>
+      <w:lvlJc w:val="left"/>
+      <w:pPr>
+        <w:ind w:left="5760" w:hanging="360"/>
+      </w:pPr>
+      <w:rPr>
+        <w:rFonts w:ascii="Courier New" w:hAnsi="Courier New" w:cs="Courier New" w:hint="default"/>
+      </w:rPr>
+    </w:lvl>
+    <w:lvl w:ilvl="8" w:tplc="10070005" w:tentative="1">
+      <w:start w:val="1"/>
+      <w:numFmt w:val="bullet"/>
+      <w:lvlText w:val=""/>
+      <w:lvlJc w:val="left"/>
+      <w:pPr>
+        <w:ind w:left="6480" w:hanging="360"/>
+      </w:pPr>
+      <w:rPr>
+        <w:rFonts w:ascii="Wingdings" w:hAnsi="Wingdings" w:hint="default"/>
+      </w:rPr>
+    </w:lvl>
+  </w:abstractNum>
+  <w:abstractNum w:abstractNumId="8" w15:restartNumberingAfterBreak="0">
+    <w:nsid w:val="73596838"/>
+    <w:multiLevelType w:val="hybridMultilevel"/>
+    <w:tmpl w:val="DE4A7778"/>
+    <w:lvl w:ilvl="0" w:tplc="10070001">
+      <w:start w:val="1"/>
+      <w:numFmt w:val="bullet"/>
+      <w:lvlText w:val=""/>
+      <w:lvlJc w:val="left"/>
+      <w:pPr>
+        <w:ind w:left="720" w:hanging="360"/>
+      </w:pPr>
+      <w:rPr>
+        <w:rFonts w:ascii="Symbol" w:hAnsi="Symbol" w:hint="default"/>
+      </w:rPr>
+    </w:lvl>
+    <w:lvl w:ilvl="1" w:tplc="10070003" w:tentative="1">
+      <w:start w:val="1"/>
+      <w:numFmt w:val="bullet"/>
+      <w:lvlText w:val="o"/>
+      <w:lvlJc w:val="left"/>
+      <w:pPr>
+        <w:ind w:left="1440" w:hanging="360"/>
+      </w:pPr>
+      <w:rPr>
+        <w:rFonts w:ascii="Courier New" w:hAnsi="Courier New" w:cs="Courier New" w:hint="default"/>
+      </w:rPr>
+    </w:lvl>
+    <w:lvl w:ilvl="2" w:tplc="10070005" w:tentative="1">
+      <w:start w:val="1"/>
+      <w:numFmt w:val="bullet"/>
+      <w:lvlText w:val=""/>
+      <w:lvlJc w:val="left"/>
+      <w:pPr>
+        <w:ind w:left="2160" w:hanging="360"/>
+      </w:pPr>
+      <w:rPr>
+        <w:rFonts w:ascii="Wingdings" w:hAnsi="Wingdings" w:hint="default"/>
+      </w:rPr>
+    </w:lvl>
+    <w:lvl w:ilvl="3" w:tplc="10070001" w:tentative="1">
+      <w:start w:val="1"/>
+      <w:numFmt w:val="bullet"/>
+      <w:lvlText w:val=""/>
+      <w:lvlJc w:val="left"/>
+      <w:pPr>
+        <w:ind w:left="2880" w:hanging="360"/>
+      </w:pPr>
+      <w:rPr>
+        <w:rFonts w:ascii="Symbol" w:hAnsi="Symbol" w:hint="default"/>
+      </w:rPr>
+    </w:lvl>
+    <w:lvl w:ilvl="4" w:tplc="10070003" w:tentative="1">
+      <w:start w:val="1"/>
+      <w:numFmt w:val="bullet"/>
+      <w:lvlText w:val="o"/>
+      <w:lvlJc w:val="left"/>
+      <w:pPr>
+        <w:ind w:left="3600" w:hanging="360"/>
+      </w:pPr>
+      <w:rPr>
+        <w:rFonts w:ascii="Courier New" w:hAnsi="Courier New" w:cs="Courier New" w:hint="default"/>
+      </w:rPr>
+    </w:lvl>
+    <w:lvl w:ilvl="5" w:tplc="10070005" w:tentative="1">
+      <w:start w:val="1"/>
+      <w:numFmt w:val="bullet"/>
+      <w:lvlText w:val=""/>
+      <w:lvlJc w:val="left"/>
+      <w:pPr>
+        <w:ind w:left="4320" w:hanging="360"/>
+      </w:pPr>
+      <w:rPr>
+        <w:rFonts w:ascii="Wingdings" w:hAnsi="Wingdings" w:hint="default"/>
+      </w:rPr>
+    </w:lvl>
+    <w:lvl w:ilvl="6" w:tplc="10070001" w:tentative="1">
+      <w:start w:val="1"/>
+      <w:numFmt w:val="bullet"/>
+      <w:lvlText w:val=""/>
+      <w:lvlJc w:val="left"/>
+      <w:pPr>
+        <w:ind w:left="5040" w:hanging="360"/>
+      </w:pPr>
+      <w:rPr>
+        <w:rFonts w:ascii="Symbol" w:hAnsi="Symbol" w:hint="default"/>
+      </w:rPr>
+    </w:lvl>
+    <w:lvl w:ilvl="7" w:tplc="10070003" w:tentative="1">
+      <w:start w:val="1"/>
+      <w:numFmt w:val="bullet"/>
+      <w:lvlText w:val="o"/>
+      <w:lvlJc w:val="left"/>
+      <w:pPr>
+        <w:ind w:left="5760" w:hanging="360"/>
+      </w:pPr>
+      <w:rPr>
+        <w:rFonts w:ascii="Courier New" w:hAnsi="Courier New" w:cs="Courier New" w:hint="default"/>
+      </w:rPr>
+    </w:lvl>
+    <w:lvl w:ilvl="8" w:tplc="10070005" w:tentative="1">
+      <w:start w:val="1"/>
+      <w:numFmt w:val="bullet"/>
+      <w:lvlText w:val=""/>
+      <w:lvlJc w:val="left"/>
+      <w:pPr>
+        <w:ind w:left="6480" w:hanging="360"/>
+      </w:pPr>
+      <w:rPr>
+        <w:rFonts w:ascii="Wingdings" w:hAnsi="Wingdings" w:hint="default"/>
+      </w:rPr>
+    </w:lvl>
+  </w:abstractNum>
+  <w:num w:numId="1" w16cid:durableId="54623276">
+    <w:abstractNumId w:val="8"/>
+  </w:num>
+  <w:num w:numId="2" w16cid:durableId="1191724767">
+    <w:abstractNumId w:val="1"/>
+  </w:num>
+  <w:num w:numId="3" w16cid:durableId="1170288258">
+    <w:abstractNumId w:val="7"/>
+  </w:num>
+  <w:num w:numId="4" w16cid:durableId="964384058">
+    <w:abstractNumId w:val="4"/>
+  </w:num>
+  <w:num w:numId="5" w16cid:durableId="1791628734">
+    <w:abstractNumId w:val="3"/>
+  </w:num>
+  <w:num w:numId="6" w16cid:durableId="128280426">
+    <w:abstractNumId w:val="2"/>
+  </w:num>
+  <w:num w:numId="7" w16cid:durableId="1529218124">
+    <w:abstractNumId w:val="0"/>
+  </w:num>
+  <w:num w:numId="8" w16cid:durableId="965620040">
+    <w:abstractNumId w:val="5"/>
+  </w:num>
+  <w:num w:numId="9" w16cid:durableId="976229789">
+    <w:abstractNumId w:val="6"/>
+  </w:num>
+</w:numbering>
 </file>
 
 <file path=word/people.xml><?xml version="1.0" encoding="utf-8"?>
@@ -2075,7 +4793,7 @@
     <w:lsdException w:name="Unresolved Mention" w:semiHidden="1" w:unhideWhenUsed="1"/>
     <w:lsdException w:name="Smart Link" w:semiHidden="1" w:unhideWhenUsed="1"/>
   </w:latentStyles>
-  <w:style w:type="paragraph" w:default="1" w:styleId="Standard">
+  <w:style w:type="paragraph" w:default="1" w:styleId="Normal">
     <w:name w:val="Normal"/>
     <w:qFormat/>
     <w:rsid w:val="006E3938"/>
@@ -2088,11 +4806,11 @@
       <w:lang w:val="de-DE"/>
     </w:rPr>
   </w:style>
-  <w:style w:type="paragraph" w:styleId="berschrift1">
+  <w:style w:type="paragraph" w:styleId="Heading1">
     <w:name w:val="heading 1"/>
-    <w:basedOn w:val="Standard"/>
-    <w:next w:val="Standard"/>
-    <w:link w:val="berschrift1Zchn"/>
+    <w:basedOn w:val="Normal"/>
+    <w:next w:val="Normal"/>
+    <w:link w:val="Heading1Char"/>
     <w:uiPriority w:val="9"/>
     <w:qFormat/>
     <w:rsid w:val="00082C9E"/>
@@ -2111,11 +4829,11 @@
       <w:szCs w:val="52"/>
     </w:rPr>
   </w:style>
-  <w:style w:type="paragraph" w:styleId="berschrift2">
+  <w:style w:type="paragraph" w:styleId="Heading2">
     <w:name w:val="heading 2"/>
-    <w:basedOn w:val="Standard"/>
-    <w:next w:val="Standard"/>
-    <w:link w:val="berschrift2Zchn"/>
+    <w:basedOn w:val="Normal"/>
+    <w:next w:val="Normal"/>
+    <w:link w:val="Heading2Char"/>
     <w:uiPriority w:val="9"/>
     <w:unhideWhenUsed/>
     <w:qFormat/>
@@ -2135,13 +4853,36 @@
       <w:szCs w:val="34"/>
     </w:rPr>
   </w:style>
-  <w:style w:type="character" w:default="1" w:styleId="Absatz-Standardschriftart">
+  <w:style w:type="paragraph" w:styleId="Heading3">
+    <w:name w:val="heading 3"/>
+    <w:basedOn w:val="Normal"/>
+    <w:next w:val="Normal"/>
+    <w:link w:val="Heading3Char"/>
+    <w:uiPriority w:val="9"/>
+    <w:unhideWhenUsed/>
+    <w:qFormat/>
+    <w:rsid w:val="00663BA8"/>
+    <w:pPr>
+      <w:keepNext/>
+      <w:keepLines/>
+      <w:spacing w:before="40" w:after="0"/>
+      <w:outlineLvl w:val="2"/>
+    </w:pPr>
+    <w:rPr>
+      <w:rFonts w:ascii="Times New Roman" w:eastAsiaTheme="majorEastAsia" w:hAnsi="Times New Roman" w:cs="Times New Roman"/>
+      <w:b/>
+      <w:bCs/>
+      <w:color w:val="2F5496" w:themeColor="accent1" w:themeShade="BF"/>
+      <w:sz w:val="28"/>
+      <w:szCs w:val="28"/>
+    </w:rPr>
+  </w:style>
+  <w:style w:type="character" w:default="1" w:styleId="DefaultParagraphFont">
     <w:name w:val="Default Paragraph Font"/>
     <w:uiPriority w:val="1"/>
-    <w:semiHidden/>
     <w:unhideWhenUsed/>
   </w:style>
-  <w:style w:type="table" w:default="1" w:styleId="NormaleTabelle">
+  <w:style w:type="table" w:default="1" w:styleId="TableNormal">
     <w:name w:val="Normal Table"/>
     <w:uiPriority w:val="99"/>
     <w:semiHidden/>
@@ -2156,16 +4897,16 @@
       </w:tblCellMar>
     </w:tblPr>
   </w:style>
-  <w:style w:type="numbering" w:default="1" w:styleId="KeineListe">
+  <w:style w:type="numbering" w:default="1" w:styleId="NoList">
     <w:name w:val="No List"/>
     <w:uiPriority w:val="99"/>
     <w:semiHidden/>
     <w:unhideWhenUsed/>
   </w:style>
-  <w:style w:type="paragraph" w:styleId="Kopfzeile">
+  <w:style w:type="paragraph" w:styleId="Header">
     <w:name w:val="header"/>
-    <w:basedOn w:val="Standard"/>
-    <w:link w:val="KopfzeileZchn"/>
+    <w:basedOn w:val="Normal"/>
+    <w:link w:val="HeaderChar"/>
     <w:uiPriority w:val="99"/>
     <w:unhideWhenUsed/>
     <w:rsid w:val="00FC1A46"/>
@@ -2177,17 +4918,17 @@
       <w:spacing w:after="0" w:line="240" w:lineRule="auto"/>
     </w:pPr>
   </w:style>
-  <w:style w:type="character" w:customStyle="1" w:styleId="KopfzeileZchn">
-    <w:name w:val="Kopfzeile Zchn"/>
-    <w:basedOn w:val="Absatz-Standardschriftart"/>
-    <w:link w:val="Kopfzeile"/>
+  <w:style w:type="character" w:customStyle="1" w:styleId="HeaderChar">
+    <w:name w:val="Header Char"/>
+    <w:basedOn w:val="DefaultParagraphFont"/>
+    <w:link w:val="Header"/>
     <w:uiPriority w:val="99"/>
     <w:rsid w:val="00FC1A46"/>
   </w:style>
-  <w:style w:type="paragraph" w:styleId="Fuzeile">
+  <w:style w:type="paragraph" w:styleId="Footer">
     <w:name w:val="footer"/>
-    <w:basedOn w:val="Standard"/>
-    <w:link w:val="FuzeileZchn"/>
+    <w:basedOn w:val="Normal"/>
+    <w:link w:val="FooterChar"/>
     <w:uiPriority w:val="99"/>
     <w:unhideWhenUsed/>
     <w:rsid w:val="00FC1A46"/>
@@ -2199,18 +4940,18 @@
       <w:spacing w:after="0" w:line="240" w:lineRule="auto"/>
     </w:pPr>
   </w:style>
-  <w:style w:type="character" w:customStyle="1" w:styleId="FuzeileZchn">
-    <w:name w:val="Fußzeile Zchn"/>
-    <w:basedOn w:val="Absatz-Standardschriftart"/>
-    <w:link w:val="Fuzeile"/>
+  <w:style w:type="character" w:customStyle="1" w:styleId="FooterChar">
+    <w:name w:val="Footer Char"/>
+    <w:basedOn w:val="DefaultParagraphFont"/>
+    <w:link w:val="Footer"/>
     <w:uiPriority w:val="99"/>
     <w:rsid w:val="00FC1A46"/>
   </w:style>
-  <w:style w:type="paragraph" w:styleId="Titel">
+  <w:style w:type="paragraph" w:styleId="Title">
     <w:name w:val="Title"/>
-    <w:basedOn w:val="Standard"/>
-    <w:next w:val="Standard"/>
-    <w:link w:val="TitelZchn"/>
+    <w:basedOn w:val="Normal"/>
+    <w:next w:val="Normal"/>
+    <w:link w:val="TitleChar"/>
     <w:uiPriority w:val="10"/>
     <w:qFormat/>
     <w:rsid w:val="00082C9E"/>
@@ -2230,10 +4971,10 @@
       <w:szCs w:val="80"/>
     </w:rPr>
   </w:style>
-  <w:style w:type="character" w:customStyle="1" w:styleId="TitelZchn">
-    <w:name w:val="Titel Zchn"/>
-    <w:basedOn w:val="Absatz-Standardschriftart"/>
-    <w:link w:val="Titel"/>
+  <w:style w:type="character" w:customStyle="1" w:styleId="TitleChar">
+    <w:name w:val="Title Char"/>
+    <w:basedOn w:val="DefaultParagraphFont"/>
+    <w:link w:val="Title"/>
     <w:uiPriority w:val="10"/>
     <w:rsid w:val="00082C9E"/>
     <w:rPr>
@@ -2248,10 +4989,10 @@
       <w:lang w:val="de-DE"/>
     </w:rPr>
   </w:style>
-  <w:style w:type="character" w:customStyle="1" w:styleId="berschrift1Zchn">
-    <w:name w:val="Überschrift 1 Zchn"/>
-    <w:basedOn w:val="Absatz-Standardschriftart"/>
-    <w:link w:val="berschrift1"/>
+  <w:style w:type="character" w:customStyle="1" w:styleId="Heading1Char">
+    <w:name w:val="Heading 1 Char"/>
+    <w:basedOn w:val="DefaultParagraphFont"/>
+    <w:link w:val="Heading1"/>
     <w:uiPriority w:val="9"/>
     <w:rsid w:val="00082C9E"/>
     <w:rPr>
@@ -2264,10 +5005,10 @@
       <w:lang w:val="de-DE"/>
     </w:rPr>
   </w:style>
-  <w:style w:type="character" w:customStyle="1" w:styleId="berschrift2Zchn">
-    <w:name w:val="Überschrift 2 Zchn"/>
-    <w:basedOn w:val="Absatz-Standardschriftart"/>
-    <w:link w:val="berschrift2"/>
+  <w:style w:type="character" w:customStyle="1" w:styleId="Heading2Char">
+    <w:name w:val="Heading 2 Char"/>
+    <w:basedOn w:val="DefaultParagraphFont"/>
+    <w:link w:val="Heading2"/>
     <w:uiPriority w:val="9"/>
     <w:rsid w:val="00082C9E"/>
     <w:rPr>
@@ -2280,9 +5021,9 @@
       <w:lang w:val="de-DE"/>
     </w:rPr>
   </w:style>
-  <w:style w:type="character" w:styleId="Kommentarzeichen">
+  <w:style w:type="character" w:styleId="CommentReference">
     <w:name w:val="annotation reference"/>
-    <w:basedOn w:val="Absatz-Standardschriftart"/>
+    <w:basedOn w:val="DefaultParagraphFont"/>
     <w:uiPriority w:val="99"/>
     <w:semiHidden/>
     <w:unhideWhenUsed/>
@@ -2292,10 +5033,10 @@
       <w:szCs w:val="16"/>
     </w:rPr>
   </w:style>
-  <w:style w:type="paragraph" w:styleId="Kommentartext">
+  <w:style w:type="paragraph" w:styleId="CommentText">
     <w:name w:val="annotation text"/>
-    <w:basedOn w:val="Standard"/>
-    <w:link w:val="KommentartextZchn"/>
+    <w:basedOn w:val="Normal"/>
+    <w:link w:val="CommentTextChar"/>
     <w:uiPriority w:val="99"/>
     <w:unhideWhenUsed/>
     <w:rsid w:val="00082C9E"/>
@@ -2307,10 +5048,10 @@
       <w:szCs w:val="20"/>
     </w:rPr>
   </w:style>
-  <w:style w:type="character" w:customStyle="1" w:styleId="KommentartextZchn">
-    <w:name w:val="Kommentartext Zchn"/>
-    <w:basedOn w:val="Absatz-Standardschriftart"/>
-    <w:link w:val="Kommentartext"/>
+  <w:style w:type="character" w:customStyle="1" w:styleId="CommentTextChar">
+    <w:name w:val="Comment Text Char"/>
+    <w:basedOn w:val="DefaultParagraphFont"/>
+    <w:link w:val="CommentText"/>
     <w:uiPriority w:val="99"/>
     <w:rsid w:val="00082C9E"/>
     <w:rPr>
@@ -2320,11 +5061,11 @@
       <w:lang w:val="de-DE"/>
     </w:rPr>
   </w:style>
-  <w:style w:type="paragraph" w:styleId="Kommentarthema">
+  <w:style w:type="paragraph" w:styleId="CommentSubject">
     <w:name w:val="annotation subject"/>
-    <w:basedOn w:val="Kommentartext"/>
-    <w:next w:val="Kommentartext"/>
-    <w:link w:val="KommentarthemaZchn"/>
+    <w:basedOn w:val="CommentText"/>
+    <w:next w:val="CommentText"/>
+    <w:link w:val="CommentSubjectChar"/>
     <w:uiPriority w:val="99"/>
     <w:semiHidden/>
     <w:unhideWhenUsed/>
@@ -2334,10 +5075,10 @@
       <w:bCs/>
     </w:rPr>
   </w:style>
-  <w:style w:type="character" w:customStyle="1" w:styleId="KommentarthemaZchn">
-    <w:name w:val="Kommentarthema Zchn"/>
-    <w:basedOn w:val="KommentartextZchn"/>
-    <w:link w:val="Kommentarthema"/>
+  <w:style w:type="character" w:customStyle="1" w:styleId="CommentSubjectChar">
+    <w:name w:val="Comment Subject Char"/>
+    <w:basedOn w:val="CommentTextChar"/>
+    <w:link w:val="CommentSubject"/>
     <w:uiPriority w:val="99"/>
     <w:semiHidden/>
     <w:rsid w:val="00082C9E"/>
@@ -2350,10 +5091,10 @@
       <w:lang w:val="de-DE"/>
     </w:rPr>
   </w:style>
-  <w:style w:type="paragraph" w:styleId="Inhaltsverzeichnisberschrift">
+  <w:style w:type="paragraph" w:styleId="TOCHeading">
     <w:name w:val="TOC Heading"/>
-    <w:basedOn w:val="berschrift1"/>
-    <w:next w:val="Standard"/>
+    <w:basedOn w:val="Heading1"/>
+    <w:next w:val="Normal"/>
     <w:uiPriority w:val="39"/>
     <w:unhideWhenUsed/>
     <w:qFormat/>
@@ -2373,10 +5114,10 @@
       <w14:ligatures w14:val="none"/>
     </w:rPr>
   </w:style>
-  <w:style w:type="paragraph" w:styleId="Verzeichnis1">
+  <w:style w:type="paragraph" w:styleId="TOC1">
     <w:name w:val="toc 1"/>
-    <w:basedOn w:val="Standard"/>
-    <w:next w:val="Standard"/>
+    <w:basedOn w:val="Normal"/>
+    <w:next w:val="Normal"/>
     <w:autoRedefine/>
     <w:uiPriority w:val="39"/>
     <w:unhideWhenUsed/>
@@ -2396,7 +5137,7 @@
   </w:style>
   <w:style w:type="character" w:styleId="Hyperlink">
     <w:name w:val="Hyperlink"/>
-    <w:basedOn w:val="Absatz-Standardschriftart"/>
+    <w:basedOn w:val="DefaultParagraphFont"/>
     <w:uiPriority w:val="99"/>
     <w:unhideWhenUsed/>
     <w:rsid w:val="00BB2E83"/>
@@ -2405,10 +5146,10 @@
       <w:u w:val="single"/>
     </w:rPr>
   </w:style>
-  <w:style w:type="paragraph" w:styleId="Verzeichnis2">
+  <w:style w:type="paragraph" w:styleId="TOC2">
     <w:name w:val="toc 2"/>
-    <w:basedOn w:val="Standard"/>
-    <w:next w:val="Standard"/>
+    <w:basedOn w:val="Normal"/>
+    <w:next w:val="Normal"/>
     <w:autoRedefine/>
     <w:uiPriority w:val="39"/>
     <w:unhideWhenUsed/>
@@ -2425,10 +5166,10 @@
       <w:szCs w:val="20"/>
     </w:rPr>
   </w:style>
-  <w:style w:type="paragraph" w:styleId="Verzeichnis3">
+  <w:style w:type="paragraph" w:styleId="TOC3">
     <w:name w:val="toc 3"/>
-    <w:basedOn w:val="Standard"/>
-    <w:next w:val="Standard"/>
+    <w:basedOn w:val="Normal"/>
+    <w:next w:val="Normal"/>
     <w:autoRedefine/>
     <w:uiPriority w:val="39"/>
     <w:unhideWhenUsed/>
@@ -2446,10 +5187,10 @@
       <w:szCs w:val="20"/>
     </w:rPr>
   </w:style>
-  <w:style w:type="paragraph" w:styleId="Verzeichnis4">
+  <w:style w:type="paragraph" w:styleId="TOC4">
     <w:name w:val="toc 4"/>
-    <w:basedOn w:val="Standard"/>
-    <w:next w:val="Standard"/>
+    <w:basedOn w:val="Normal"/>
+    <w:next w:val="Normal"/>
     <w:autoRedefine/>
     <w:uiPriority w:val="39"/>
     <w:unhideWhenUsed/>
@@ -2465,10 +5206,10 @@
       <w:szCs w:val="18"/>
     </w:rPr>
   </w:style>
-  <w:style w:type="paragraph" w:styleId="Verzeichnis5">
+  <w:style w:type="paragraph" w:styleId="TOC5">
     <w:name w:val="toc 5"/>
-    <w:basedOn w:val="Standard"/>
-    <w:next w:val="Standard"/>
+    <w:basedOn w:val="Normal"/>
+    <w:next w:val="Normal"/>
     <w:autoRedefine/>
     <w:uiPriority w:val="39"/>
     <w:unhideWhenUsed/>
@@ -2484,10 +5225,10 @@
       <w:szCs w:val="18"/>
     </w:rPr>
   </w:style>
-  <w:style w:type="paragraph" w:styleId="Verzeichnis6">
+  <w:style w:type="paragraph" w:styleId="TOC6">
     <w:name w:val="toc 6"/>
-    <w:basedOn w:val="Standard"/>
-    <w:next w:val="Standard"/>
+    <w:basedOn w:val="Normal"/>
+    <w:next w:val="Normal"/>
     <w:autoRedefine/>
     <w:uiPriority w:val="39"/>
     <w:unhideWhenUsed/>
@@ -2503,10 +5244,10 @@
       <w:szCs w:val="18"/>
     </w:rPr>
   </w:style>
-  <w:style w:type="paragraph" w:styleId="Verzeichnis7">
+  <w:style w:type="paragraph" w:styleId="TOC7">
     <w:name w:val="toc 7"/>
-    <w:basedOn w:val="Standard"/>
-    <w:next w:val="Standard"/>
+    <w:basedOn w:val="Normal"/>
+    <w:next w:val="Normal"/>
     <w:autoRedefine/>
     <w:uiPriority w:val="39"/>
     <w:unhideWhenUsed/>
@@ -2522,10 +5263,10 @@
       <w:szCs w:val="18"/>
     </w:rPr>
   </w:style>
-  <w:style w:type="paragraph" w:styleId="Verzeichnis8">
+  <w:style w:type="paragraph" w:styleId="TOC8">
     <w:name w:val="toc 8"/>
-    <w:basedOn w:val="Standard"/>
-    <w:next w:val="Standard"/>
+    <w:basedOn w:val="Normal"/>
+    <w:next w:val="Normal"/>
     <w:autoRedefine/>
     <w:uiPriority w:val="39"/>
     <w:unhideWhenUsed/>
@@ -2541,10 +5282,10 @@
       <w:szCs w:val="18"/>
     </w:rPr>
   </w:style>
-  <w:style w:type="paragraph" w:styleId="Verzeichnis9">
+  <w:style w:type="paragraph" w:styleId="TOC9">
     <w:name w:val="toc 9"/>
-    <w:basedOn w:val="Standard"/>
-    <w:next w:val="Standard"/>
+    <w:basedOn w:val="Normal"/>
+    <w:next w:val="Normal"/>
     <w:autoRedefine/>
     <w:uiPriority w:val="39"/>
     <w:unhideWhenUsed/>
@@ -2560,10 +5301,10 @@
       <w:szCs w:val="18"/>
     </w:rPr>
   </w:style>
-  <w:style w:type="paragraph" w:styleId="Beschriftung">
+  <w:style w:type="paragraph" w:styleId="Caption">
     <w:name w:val="caption"/>
-    <w:basedOn w:val="Standard"/>
-    <w:next w:val="Standard"/>
+    <w:basedOn w:val="Normal"/>
+    <w:next w:val="Normal"/>
     <w:uiPriority w:val="35"/>
     <w:unhideWhenUsed/>
     <w:qFormat/>
@@ -2579,15 +5320,54 @@
       <w:szCs w:val="18"/>
     </w:rPr>
   </w:style>
-  <w:style w:type="character" w:styleId="Platzhaltertext">
+  <w:style w:type="character" w:styleId="PlaceholderText">
     <w:name w:val="Placeholder Text"/>
-    <w:basedOn w:val="Absatz-Standardschriftart"/>
+    <w:basedOn w:val="DefaultParagraphFont"/>
     <w:uiPriority w:val="99"/>
     <w:semiHidden/>
     <w:rsid w:val="006D7B49"/>
     <w:rPr>
       <w:color w:val="808080"/>
     </w:rPr>
+  </w:style>
+  <w:style w:type="character" w:customStyle="1" w:styleId="Heading3Char">
+    <w:name w:val="Heading 3 Char"/>
+    <w:basedOn w:val="DefaultParagraphFont"/>
+    <w:link w:val="Heading3"/>
+    <w:uiPriority w:val="9"/>
+    <w:rsid w:val="00663BA8"/>
+    <w:rPr>
+      <w:rFonts w:ascii="Times New Roman" w:eastAsiaTheme="majorEastAsia" w:hAnsi="Times New Roman" w:cs="Times New Roman"/>
+      <w:b/>
+      <w:bCs/>
+      <w:color w:val="2F5496" w:themeColor="accent1" w:themeShade="BF"/>
+      <w:sz w:val="28"/>
+      <w:szCs w:val="28"/>
+      <w:lang w:val="de-DE"/>
+    </w:rPr>
+  </w:style>
+  <w:style w:type="character" w:styleId="UnresolvedMention">
+    <w:name w:val="Unresolved Mention"/>
+    <w:basedOn w:val="DefaultParagraphFont"/>
+    <w:uiPriority w:val="99"/>
+    <w:semiHidden/>
+    <w:unhideWhenUsed/>
+    <w:rsid w:val="00663BA8"/>
+    <w:rPr>
+      <w:color w:val="605E5C"/>
+      <w:shd w:val="clear" w:color="auto" w:fill="E1DFDD"/>
+    </w:rPr>
+  </w:style>
+  <w:style w:type="paragraph" w:styleId="ListParagraph">
+    <w:name w:val="List Paragraph"/>
+    <w:basedOn w:val="Normal"/>
+    <w:uiPriority w:val="34"/>
+    <w:qFormat/>
+    <w:rsid w:val="00663BA8"/>
+    <w:pPr>
+      <w:ind w:left="720"/>
+      <w:contextualSpacing/>
+    </w:pPr>
   </w:style>
 </w:styles>
 </file>

</xml_diff>